<commit_message>
Nyilvantartas alrendszer description added
</commit_message>
<xml_diff>
--- a/Documentation/szakdolgozat_sablon.docx
+++ b/Documentation/szakdolgozat_sablon.docx
@@ -1,6 +1,6 @@
 
 <file path=word/document.xml><?xml version="1.0" encoding="utf-8"?>
-<w:document xmlns:wpc="http://schemas.microsoft.com/office/word/2010/wordprocessingCanvas" xmlns:cx="http://schemas.microsoft.com/office/drawing/2014/chartex" xmlns:cx1="http://schemas.microsoft.com/office/drawing/2015/9/8/chartex" xmlns:cx2="http://schemas.microsoft.com/office/drawing/2015/10/21/chartex" xmlns:cx3="http://schemas.microsoft.com/office/drawing/2016/5/9/chartex" xmlns:cx4="http://schemas.microsoft.com/office/drawing/2016/5/10/chartex" xmlns:cx5="http://schemas.microsoft.com/office/drawing/2016/5/11/chartex" xmlns:cx6="http://schemas.microsoft.com/office/drawing/2016/5/12/chartex" xmlns:cx7="http://schemas.microsoft.com/office/drawing/2016/5/13/chartex" xmlns:cx8="http://schemas.microsoft.com/office/drawing/2016/5/14/chartex" xmlns:mc="http://schemas.openxmlformats.org/markup-compatibility/2006" xmlns:aink="http://schemas.microsoft.com/office/drawing/2016/ink" xmlns:am3d="http://schemas.microsoft.com/office/drawing/2017/model3d" xmlns:o="urn:schemas-microsoft-com:office:office" xmlns:r="http://schemas.openxmlformats.org/officeDocument/2006/relationships" xmlns:m="http://schemas.openxmlformats.org/officeDocument/2006/math" xmlns:v="urn:schemas-microsoft-com:vml" xmlns:wp14="http://schemas.microsoft.com/office/word/2010/wordprocessingDrawing" xmlns:wp="http://schemas.openxmlformats.org/drawingml/2006/wordprocessingDrawing" xmlns:w10="urn:schemas-microsoft-com:office:word" xmlns:w="http://schemas.openxmlformats.org/wordprocessingml/2006/main" xmlns:w14="http://schemas.microsoft.com/office/word/2010/wordml" xmlns:w15="http://schemas.microsoft.com/office/word/2012/wordml" xmlns:w16cid="http://schemas.microsoft.com/office/word/2016/wordml/cid" xmlns:w16se="http://schemas.microsoft.com/office/word/2015/wordml/symex" xmlns:wpg="http://schemas.microsoft.com/office/word/2010/wordprocessingGroup" xmlns:wpi="http://schemas.microsoft.com/office/word/2010/wordprocessingInk" xmlns:wne="http://schemas.microsoft.com/office/word/2006/wordml" xmlns:wps="http://schemas.microsoft.com/office/word/2010/wordprocessingShape" mc:Ignorable="w14 w15 w16se w16cid wp14">
+<w:document xmlns:wpc="http://schemas.microsoft.com/office/word/2010/wordprocessingCanvas" xmlns:cx="http://schemas.microsoft.com/office/drawing/2014/chartex" xmlns:mc="http://schemas.openxmlformats.org/markup-compatibility/2006" xmlns:o="urn:schemas-microsoft-com:office:office" xmlns:r="http://schemas.openxmlformats.org/officeDocument/2006/relationships" xmlns:m="http://schemas.openxmlformats.org/officeDocument/2006/math" xmlns:v="urn:schemas-microsoft-com:vml" xmlns:wp14="http://schemas.microsoft.com/office/word/2010/wordprocessingDrawing" xmlns:wp="http://schemas.openxmlformats.org/drawingml/2006/wordprocessingDrawing" xmlns:w10="urn:schemas-microsoft-com:office:word" xmlns:w="http://schemas.openxmlformats.org/wordprocessingml/2006/main" xmlns:w14="http://schemas.microsoft.com/office/word/2010/wordml" xmlns:w15="http://schemas.microsoft.com/office/word/2012/wordml" xmlns:w16se="http://schemas.microsoft.com/office/word/2015/wordml/symex" xmlns:wpg="http://schemas.microsoft.com/office/word/2010/wordprocessingGroup" xmlns:wpi="http://schemas.microsoft.com/office/word/2010/wordprocessingInk" xmlns:wne="http://schemas.microsoft.com/office/word/2006/wordml" xmlns:wps="http://schemas.microsoft.com/office/word/2010/wordprocessingShape" mc:Ignorable="w14 w15 w16se wp14">
   <w:body>
     <w:p>
       <w:pPr>
@@ -169,11 +169,10 @@
           <w:docPartUnique/>
         </w:docPartObj>
       </w:sdtPr>
-      <w:sdtEndPr/>
       <w:sdtContent>
         <w:p>
           <w:pPr>
-            <w:pStyle w:val="TOC1"/>
+            <w:pStyle w:val="TJ1"/>
             <w:tabs>
               <w:tab w:val="left" w:pos="440"/>
               <w:tab w:val="right" w:pos="8493"/>
@@ -194,10 +193,10 @@
           <w:r>
             <w:fldChar w:fldCharType="separate"/>
           </w:r>
-          <w:hyperlink w:anchor="_Toc163476028" w:history="1">
-            <w:r>
-              <w:rPr>
-                <w:rStyle w:val="Hyperlink"/>
+          <w:hyperlink w:anchor="_Toc163488741" w:history="1">
+            <w:r>
+              <w:rPr>
+                <w:rStyle w:val="Hiperhivatkozs"/>
                 <w:noProof/>
               </w:rPr>
               <w:t>1</w:t>
@@ -213,7 +212,7 @@
             </w:r>
             <w:r>
               <w:rPr>
-                <w:rStyle w:val="Hyperlink"/>
+                <w:rStyle w:val="Hiperhivatkozs"/>
                 <w:noProof/>
               </w:rPr>
               <w:t>Bevezetés</w:t>
@@ -237,7 +236,7 @@
                 <w:noProof/>
                 <w:webHidden/>
               </w:rPr>
-              <w:instrText xml:space="preserve"> PAGEREF _Toc163476028 \h </w:instrText>
+              <w:instrText xml:space="preserve"> PAGEREF _Toc163488741 \h </w:instrText>
             </w:r>
             <w:r>
               <w:rPr>
@@ -270,7 +269,7 @@
         </w:p>
         <w:p>
           <w:pPr>
-            <w:pStyle w:val="TOC1"/>
+            <w:pStyle w:val="TJ1"/>
             <w:tabs>
               <w:tab w:val="left" w:pos="440"/>
               <w:tab w:val="right" w:pos="8493"/>
@@ -282,10 +281,10 @@
               <w:szCs w:val="22"/>
             </w:rPr>
           </w:pPr>
-          <w:hyperlink w:anchor="_Toc163476029" w:history="1">
-            <w:r>
-              <w:rPr>
-                <w:rStyle w:val="Hyperlink"/>
+          <w:hyperlink w:anchor="_Toc163488742" w:history="1">
+            <w:r>
+              <w:rPr>
+                <w:rStyle w:val="Hiperhivatkozs"/>
                 <w:noProof/>
               </w:rPr>
               <w:t>2</w:t>
@@ -301,10 +300,10 @@
             </w:r>
             <w:r>
               <w:rPr>
-                <w:rStyle w:val="Hyperlink"/>
-                <w:noProof/>
-              </w:rPr>
-              <w:t>Cím</w:t>
+                <w:rStyle w:val="Hiperhivatkozs"/>
+                <w:noProof/>
+              </w:rPr>
+              <w:t>Fejlesztői dokumentáció</w:t>
             </w:r>
             <w:r>
               <w:rPr>
@@ -325,7 +324,7 @@
                 <w:noProof/>
                 <w:webHidden/>
               </w:rPr>
-              <w:instrText xml:space="preserve"> PAGEREF _Toc163476029 \h </w:instrText>
+              <w:instrText xml:space="preserve"> PAGEREF _Toc163488742 \h </w:instrText>
             </w:r>
             <w:r>
               <w:rPr>
@@ -358,7 +357,7 @@
         </w:p>
         <w:p>
           <w:pPr>
-            <w:pStyle w:val="TOC2"/>
+            <w:pStyle w:val="TJ2"/>
             <w:tabs>
               <w:tab w:val="left" w:pos="880"/>
               <w:tab w:val="right" w:pos="8493"/>
@@ -370,10 +369,10 @@
               <w:szCs w:val="22"/>
             </w:rPr>
           </w:pPr>
-          <w:hyperlink w:anchor="_Toc163476030" w:history="1">
-            <w:r>
-              <w:rPr>
-                <w:rStyle w:val="Hyperlink"/>
+          <w:hyperlink w:anchor="_Toc163488743" w:history="1">
+            <w:r>
+              <w:rPr>
+                <w:rStyle w:val="Hiperhivatkozs"/>
                 <w:noProof/>
               </w:rPr>
               <w:t>2.1</w:t>
@@ -389,10 +388,10 @@
             </w:r>
             <w:r>
               <w:rPr>
-                <w:rStyle w:val="Hyperlink"/>
-                <w:noProof/>
-              </w:rPr>
-              <w:t>Alcím</w:t>
+                <w:rStyle w:val="Hiperhivatkozs"/>
+                <w:noProof/>
+              </w:rPr>
+              <w:t>Tényfeltárás elemzés</w:t>
             </w:r>
             <w:r>
               <w:rPr>
@@ -413,7 +412,7 @@
                 <w:noProof/>
                 <w:webHidden/>
               </w:rPr>
-              <w:instrText xml:space="preserve"> PAGEREF _Toc163476030 \h </w:instrText>
+              <w:instrText xml:space="preserve"> PAGEREF _Toc163488743 \h </w:instrText>
             </w:r>
             <w:r>
               <w:rPr>
@@ -446,7 +445,166 @@
         </w:p>
         <w:p>
           <w:pPr>
-            <w:pStyle w:val="TOC2"/>
+            <w:pStyle w:val="TJ2"/>
+            <w:tabs>
+              <w:tab w:val="left" w:pos="1100"/>
+              <w:tab w:val="right" w:pos="8493"/>
+            </w:tabs>
+            <w:rPr>
+              <w:rFonts w:asciiTheme="minorHAnsi" w:eastAsiaTheme="minorEastAsia" w:hAnsiTheme="minorHAnsi" w:cstheme="minorBidi"/>
+              <w:noProof/>
+              <w:sz w:val="22"/>
+              <w:szCs w:val="22"/>
+            </w:rPr>
+          </w:pPr>
+          <w:hyperlink w:anchor="_Toc163488744" w:history="1">
+            <w:r>
+              <w:rPr>
+                <w:rStyle w:val="Hiperhivatkozs"/>
+                <w:noProof/>
+              </w:rPr>
+              <w:t>2.1.1</w:t>
+            </w:r>
+            <w:r>
+              <w:rPr>
+                <w:rFonts w:asciiTheme="minorHAnsi" w:eastAsiaTheme="minorEastAsia" w:hAnsiTheme="minorHAnsi" w:cstheme="minorBidi"/>
+                <w:noProof/>
+                <w:sz w:val="22"/>
+                <w:szCs w:val="22"/>
+              </w:rPr>
+              <w:tab/>
+            </w:r>
+            <w:r>
+              <w:rPr>
+                <w:rStyle w:val="Hiperhivatkozs"/>
+                <w:noProof/>
+              </w:rPr>
+              <w:t>A rendszer funkciói, feladatstruktúra</w:t>
+            </w:r>
+            <w:r>
+              <w:rPr>
+                <w:noProof/>
+                <w:webHidden/>
+              </w:rPr>
+              <w:tab/>
+            </w:r>
+            <w:r>
+              <w:rPr>
+                <w:noProof/>
+                <w:webHidden/>
+              </w:rPr>
+              <w:fldChar w:fldCharType="begin"/>
+            </w:r>
+            <w:r>
+              <w:rPr>
+                <w:noProof/>
+                <w:webHidden/>
+              </w:rPr>
+              <w:instrText xml:space="preserve"> PAGEREF _Toc163488744 \h </w:instrText>
+            </w:r>
+            <w:r>
+              <w:rPr>
+                <w:noProof/>
+                <w:webHidden/>
+              </w:rPr>
+            </w:r>
+            <w:r>
+              <w:rPr>
+                <w:noProof/>
+                <w:webHidden/>
+              </w:rPr>
+              <w:fldChar w:fldCharType="separate"/>
+            </w:r>
+            <w:r>
+              <w:rPr>
+                <w:noProof/>
+                <w:webHidden/>
+              </w:rPr>
+              <w:t>2</w:t>
+            </w:r>
+            <w:r>
+              <w:rPr>
+                <w:noProof/>
+                <w:webHidden/>
+              </w:rPr>
+              <w:fldChar w:fldCharType="end"/>
+            </w:r>
+          </w:hyperlink>
+        </w:p>
+        <w:p>
+          <w:pPr>
+            <w:pStyle w:val="TJ2"/>
+            <w:tabs>
+              <w:tab w:val="right" w:pos="8493"/>
+            </w:tabs>
+            <w:rPr>
+              <w:rFonts w:asciiTheme="minorHAnsi" w:eastAsiaTheme="minorEastAsia" w:hAnsiTheme="minorHAnsi" w:cstheme="minorBidi"/>
+              <w:noProof/>
+              <w:sz w:val="22"/>
+              <w:szCs w:val="22"/>
+            </w:rPr>
+          </w:pPr>
+          <w:hyperlink w:anchor="_Toc163488745" w:history="1">
+            <w:r>
+              <w:rPr>
+                <w:rStyle w:val="Hiperhivatkozs"/>
+                <w:noProof/>
+              </w:rPr>
+              <w:t>2.1.2 A rendszer funkciói, feladatstruktúra</w:t>
+            </w:r>
+            <w:r>
+              <w:rPr>
+                <w:noProof/>
+                <w:webHidden/>
+              </w:rPr>
+              <w:tab/>
+            </w:r>
+            <w:r>
+              <w:rPr>
+                <w:noProof/>
+                <w:webHidden/>
+              </w:rPr>
+              <w:fldChar w:fldCharType="begin"/>
+            </w:r>
+            <w:r>
+              <w:rPr>
+                <w:noProof/>
+                <w:webHidden/>
+              </w:rPr>
+              <w:instrText xml:space="preserve"> PAGEREF _Toc163488745 \h </w:instrText>
+            </w:r>
+            <w:r>
+              <w:rPr>
+                <w:noProof/>
+                <w:webHidden/>
+              </w:rPr>
+            </w:r>
+            <w:r>
+              <w:rPr>
+                <w:noProof/>
+                <w:webHidden/>
+              </w:rPr>
+              <w:fldChar w:fldCharType="separate"/>
+            </w:r>
+            <w:r>
+              <w:rPr>
+                <w:noProof/>
+                <w:webHidden/>
+              </w:rPr>
+              <w:t>3</w:t>
+            </w:r>
+            <w:r>
+              <w:rPr>
+                <w:noProof/>
+                <w:webHidden/>
+              </w:rPr>
+              <w:fldChar w:fldCharType="end"/>
+            </w:r>
+          </w:hyperlink>
+        </w:p>
+        <w:p>
+          <w:pPr>
+            <w:pStyle w:val="TJ2"/>
             <w:tabs>
               <w:tab w:val="left" w:pos="880"/>
               <w:tab w:val="right" w:pos="8493"/>
@@ -458,10 +616,10 @@
               <w:szCs w:val="22"/>
             </w:rPr>
           </w:pPr>
-          <w:hyperlink w:anchor="_Toc163476031" w:history="1">
-            <w:r>
-              <w:rPr>
-                <w:rStyle w:val="Hyperlink"/>
+          <w:hyperlink w:anchor="_Toc163488746" w:history="1">
+            <w:r>
+              <w:rPr>
+                <w:rStyle w:val="Hiperhivatkozs"/>
                 <w:noProof/>
               </w:rPr>
               <w:t>2.2</w:t>
@@ -477,10 +635,10 @@
             </w:r>
             <w:r>
               <w:rPr>
-                <w:rStyle w:val="Hyperlink"/>
-                <w:noProof/>
-              </w:rPr>
-              <w:t>Alcím</w:t>
+                <w:rStyle w:val="Hiperhivatkozs"/>
+                <w:noProof/>
+              </w:rPr>
+              <w:t>A rendszer logikai terve</w:t>
             </w:r>
             <w:r>
               <w:rPr>
@@ -501,7 +659,7 @@
                 <w:noProof/>
                 <w:webHidden/>
               </w:rPr>
-              <w:instrText xml:space="preserve"> PAGEREF _Toc163476031 \h </w:instrText>
+              <w:instrText xml:space="preserve"> PAGEREF _Toc163488746 \h </w:instrText>
             </w:r>
             <w:r>
               <w:rPr>
@@ -521,7 +679,7 @@
                 <w:noProof/>
                 <w:webHidden/>
               </w:rPr>
-              <w:t>2</w:t>
+              <w:t>3</w:t>
             </w:r>
             <w:r>
               <w:rPr>
@@ -534,7 +692,271 @@
         </w:p>
         <w:p>
           <w:pPr>
-            <w:pStyle w:val="TOC1"/>
+            <w:pStyle w:val="TJ2"/>
+            <w:tabs>
+              <w:tab w:val="left" w:pos="880"/>
+              <w:tab w:val="right" w:pos="8493"/>
+            </w:tabs>
+            <w:rPr>
+              <w:rFonts w:asciiTheme="minorHAnsi" w:eastAsiaTheme="minorEastAsia" w:hAnsiTheme="minorHAnsi" w:cstheme="minorBidi"/>
+              <w:noProof/>
+              <w:sz w:val="22"/>
+              <w:szCs w:val="22"/>
+            </w:rPr>
+          </w:pPr>
+          <w:hyperlink w:anchor="_Toc163488747" w:history="1">
+            <w:r>
+              <w:rPr>
+                <w:rStyle w:val="Hiperhivatkozs"/>
+                <w:noProof/>
+              </w:rPr>
+              <w:t>2.3</w:t>
+            </w:r>
+            <w:r>
+              <w:rPr>
+                <w:rFonts w:asciiTheme="minorHAnsi" w:eastAsiaTheme="minorEastAsia" w:hAnsiTheme="minorHAnsi" w:cstheme="minorBidi"/>
+                <w:noProof/>
+                <w:sz w:val="22"/>
+                <w:szCs w:val="22"/>
+              </w:rPr>
+              <w:tab/>
+            </w:r>
+            <w:r>
+              <w:rPr>
+                <w:rStyle w:val="Hiperhivatkozs"/>
+                <w:noProof/>
+              </w:rPr>
+              <w:t>A rendszer fizikai megvalósítása</w:t>
+            </w:r>
+            <w:r>
+              <w:rPr>
+                <w:noProof/>
+                <w:webHidden/>
+              </w:rPr>
+              <w:tab/>
+            </w:r>
+            <w:r>
+              <w:rPr>
+                <w:noProof/>
+                <w:webHidden/>
+              </w:rPr>
+              <w:fldChar w:fldCharType="begin"/>
+            </w:r>
+            <w:r>
+              <w:rPr>
+                <w:noProof/>
+                <w:webHidden/>
+              </w:rPr>
+              <w:instrText xml:space="preserve"> PAGEREF _Toc163488747 \h </w:instrText>
+            </w:r>
+            <w:r>
+              <w:rPr>
+                <w:noProof/>
+                <w:webHidden/>
+              </w:rPr>
+            </w:r>
+            <w:r>
+              <w:rPr>
+                <w:noProof/>
+                <w:webHidden/>
+              </w:rPr>
+              <w:fldChar w:fldCharType="separate"/>
+            </w:r>
+            <w:r>
+              <w:rPr>
+                <w:noProof/>
+                <w:webHidden/>
+              </w:rPr>
+              <w:t>3</w:t>
+            </w:r>
+            <w:r>
+              <w:rPr>
+                <w:noProof/>
+                <w:webHidden/>
+              </w:rPr>
+              <w:fldChar w:fldCharType="end"/>
+            </w:r>
+          </w:hyperlink>
+        </w:p>
+        <w:p>
+          <w:pPr>
+            <w:pStyle w:val="TJ2"/>
+            <w:tabs>
+              <w:tab w:val="left" w:pos="1100"/>
+              <w:tab w:val="right" w:pos="8493"/>
+            </w:tabs>
+            <w:rPr>
+              <w:rFonts w:asciiTheme="minorHAnsi" w:eastAsiaTheme="minorEastAsia" w:hAnsiTheme="minorHAnsi" w:cstheme="minorBidi"/>
+              <w:noProof/>
+              <w:sz w:val="22"/>
+              <w:szCs w:val="22"/>
+            </w:rPr>
+          </w:pPr>
+          <w:hyperlink w:anchor="_Toc163488748" w:history="1">
+            <w:r>
+              <w:rPr>
+                <w:rStyle w:val="Hiperhivatkozs"/>
+                <w:noProof/>
+              </w:rPr>
+              <w:t>2.3.1</w:t>
+            </w:r>
+            <w:r>
+              <w:rPr>
+                <w:rFonts w:asciiTheme="minorHAnsi" w:eastAsiaTheme="minorEastAsia" w:hAnsiTheme="minorHAnsi" w:cstheme="minorBidi"/>
+                <w:noProof/>
+                <w:sz w:val="22"/>
+                <w:szCs w:val="22"/>
+              </w:rPr>
+              <w:tab/>
+            </w:r>
+            <w:r>
+              <w:rPr>
+                <w:rStyle w:val="Hiperhivatkozs"/>
+                <w:noProof/>
+              </w:rPr>
+              <w:t>Egyedtípus lista</w:t>
+            </w:r>
+            <w:r>
+              <w:rPr>
+                <w:noProof/>
+                <w:webHidden/>
+              </w:rPr>
+              <w:tab/>
+            </w:r>
+            <w:r>
+              <w:rPr>
+                <w:noProof/>
+                <w:webHidden/>
+              </w:rPr>
+              <w:fldChar w:fldCharType="begin"/>
+            </w:r>
+            <w:r>
+              <w:rPr>
+                <w:noProof/>
+                <w:webHidden/>
+              </w:rPr>
+              <w:instrText xml:space="preserve"> PAGEREF _Toc163488748 \h </w:instrText>
+            </w:r>
+            <w:r>
+              <w:rPr>
+                <w:noProof/>
+                <w:webHidden/>
+              </w:rPr>
+            </w:r>
+            <w:r>
+              <w:rPr>
+                <w:noProof/>
+                <w:webHidden/>
+              </w:rPr>
+              <w:fldChar w:fldCharType="separate"/>
+            </w:r>
+            <w:r>
+              <w:rPr>
+                <w:noProof/>
+                <w:webHidden/>
+              </w:rPr>
+              <w:t>3</w:t>
+            </w:r>
+            <w:r>
+              <w:rPr>
+                <w:noProof/>
+                <w:webHidden/>
+              </w:rPr>
+              <w:fldChar w:fldCharType="end"/>
+            </w:r>
+          </w:hyperlink>
+        </w:p>
+        <w:p>
+          <w:pPr>
+            <w:pStyle w:val="TJ2"/>
+            <w:tabs>
+              <w:tab w:val="left" w:pos="1100"/>
+              <w:tab w:val="right" w:pos="8493"/>
+            </w:tabs>
+            <w:rPr>
+              <w:rFonts w:asciiTheme="minorHAnsi" w:eastAsiaTheme="minorEastAsia" w:hAnsiTheme="minorHAnsi" w:cstheme="minorBidi"/>
+              <w:noProof/>
+              <w:sz w:val="22"/>
+              <w:szCs w:val="22"/>
+            </w:rPr>
+          </w:pPr>
+          <w:hyperlink w:anchor="_Toc163488749" w:history="1">
+            <w:r>
+              <w:rPr>
+                <w:rStyle w:val="Hiperhivatkozs"/>
+                <w:noProof/>
+              </w:rPr>
+              <w:t>2.3.1.1</w:t>
+            </w:r>
+            <w:r>
+              <w:rPr>
+                <w:rFonts w:asciiTheme="minorHAnsi" w:eastAsiaTheme="minorEastAsia" w:hAnsiTheme="minorHAnsi" w:cstheme="minorBidi"/>
+                <w:noProof/>
+                <w:sz w:val="22"/>
+                <w:szCs w:val="22"/>
+              </w:rPr>
+              <w:tab/>
+            </w:r>
+            <w:r>
+              <w:rPr>
+                <w:rStyle w:val="Hiperhivatkozs"/>
+                <w:noProof/>
+              </w:rPr>
+              <w:t>Egyedtípus lista</w:t>
+            </w:r>
+            <w:r>
+              <w:rPr>
+                <w:noProof/>
+                <w:webHidden/>
+              </w:rPr>
+              <w:tab/>
+            </w:r>
+            <w:r>
+              <w:rPr>
+                <w:noProof/>
+                <w:webHidden/>
+              </w:rPr>
+              <w:fldChar w:fldCharType="begin"/>
+            </w:r>
+            <w:r>
+              <w:rPr>
+                <w:noProof/>
+                <w:webHidden/>
+              </w:rPr>
+              <w:instrText xml:space="preserve"> PAGEREF _Toc163488749 \h </w:instrText>
+            </w:r>
+            <w:r>
+              <w:rPr>
+                <w:noProof/>
+                <w:webHidden/>
+              </w:rPr>
+            </w:r>
+            <w:r>
+              <w:rPr>
+                <w:noProof/>
+                <w:webHidden/>
+              </w:rPr>
+              <w:fldChar w:fldCharType="separate"/>
+            </w:r>
+            <w:r>
+              <w:rPr>
+                <w:noProof/>
+                <w:webHidden/>
+              </w:rPr>
+              <w:t>3</w:t>
+            </w:r>
+            <w:r>
+              <w:rPr>
+                <w:noProof/>
+                <w:webHidden/>
+              </w:rPr>
+              <w:fldChar w:fldCharType="end"/>
+            </w:r>
+          </w:hyperlink>
+        </w:p>
+        <w:p>
+          <w:pPr>
+            <w:pStyle w:val="TJ1"/>
             <w:tabs>
               <w:tab w:val="left" w:pos="440"/>
               <w:tab w:val="right" w:pos="8493"/>
@@ -546,10 +968,10 @@
               <w:szCs w:val="22"/>
             </w:rPr>
           </w:pPr>
-          <w:hyperlink w:anchor="_Toc163476032" w:history="1">
-            <w:r>
-              <w:rPr>
-                <w:rStyle w:val="Hyperlink"/>
+          <w:hyperlink w:anchor="_Toc163488750" w:history="1">
+            <w:r>
+              <w:rPr>
+                <w:rStyle w:val="Hiperhivatkozs"/>
                 <w:noProof/>
               </w:rPr>
               <w:t>3</w:t>
@@ -565,10 +987,10 @@
             </w:r>
             <w:r>
               <w:rPr>
-                <w:rStyle w:val="Hyperlink"/>
-                <w:noProof/>
-              </w:rPr>
-              <w:t>Adatmodell készítése</w:t>
+                <w:rStyle w:val="Hiperhivatkozs"/>
+                <w:noProof/>
+              </w:rPr>
+              <w:t>Felhasználói dokumentáció</w:t>
             </w:r>
             <w:r>
               <w:rPr>
@@ -589,7 +1011,7 @@
                 <w:noProof/>
                 <w:webHidden/>
               </w:rPr>
-              <w:instrText xml:space="preserve"> PAGEREF _Toc163476032 \h </w:instrText>
+              <w:instrText xml:space="preserve"> PAGEREF _Toc163488750 \h </w:instrText>
             </w:r>
             <w:r>
               <w:rPr>
@@ -609,7 +1031,7 @@
                 <w:noProof/>
                 <w:webHidden/>
               </w:rPr>
-              <w:t>2</w:t>
+              <w:t>5</w:t>
             </w:r>
             <w:r>
               <w:rPr>
@@ -622,7 +1044,7 @@
         </w:p>
         <w:p>
           <w:pPr>
-            <w:pStyle w:val="TOC2"/>
+            <w:pStyle w:val="TJ2"/>
             <w:tabs>
               <w:tab w:val="left" w:pos="880"/>
               <w:tab w:val="right" w:pos="8493"/>
@@ -634,10 +1056,10 @@
               <w:szCs w:val="22"/>
             </w:rPr>
           </w:pPr>
-          <w:hyperlink w:anchor="_Toc163476033" w:history="1">
-            <w:r>
-              <w:rPr>
-                <w:rStyle w:val="Hyperlink"/>
+          <w:hyperlink w:anchor="_Toc163488751" w:history="1">
+            <w:r>
+              <w:rPr>
+                <w:rStyle w:val="Hiperhivatkozs"/>
                 <w:noProof/>
               </w:rPr>
               <w:t>3.1</w:t>
@@ -653,7 +1075,7 @@
             </w:r>
             <w:r>
               <w:rPr>
-                <w:rStyle w:val="Hyperlink"/>
+                <w:rStyle w:val="Hiperhivatkozs"/>
                 <w:noProof/>
               </w:rPr>
               <w:t>Normalizálás</w:t>
@@ -677,7 +1099,7 @@
                 <w:noProof/>
                 <w:webHidden/>
               </w:rPr>
-              <w:instrText xml:space="preserve"> PAGEREF _Toc163476033 \h </w:instrText>
+              <w:instrText xml:space="preserve"> PAGEREF _Toc163488751 \h </w:instrText>
             </w:r>
             <w:r>
               <w:rPr>
@@ -697,271 +1119,7 @@
                 <w:noProof/>
                 <w:webHidden/>
               </w:rPr>
-              <w:t>2</w:t>
-            </w:r>
-            <w:r>
-              <w:rPr>
-                <w:noProof/>
-                <w:webHidden/>
-              </w:rPr>
-              <w:fldChar w:fldCharType="end"/>
-            </w:r>
-          </w:hyperlink>
-        </w:p>
-        <w:p>
-          <w:pPr>
-            <w:pStyle w:val="TOC2"/>
-            <w:tabs>
-              <w:tab w:val="left" w:pos="1100"/>
-              <w:tab w:val="right" w:pos="8493"/>
-            </w:tabs>
-            <w:rPr>
-              <w:rFonts w:asciiTheme="minorHAnsi" w:eastAsiaTheme="minorEastAsia" w:hAnsiTheme="minorHAnsi" w:cstheme="minorBidi"/>
-              <w:noProof/>
-              <w:sz w:val="22"/>
-              <w:szCs w:val="22"/>
-            </w:rPr>
-          </w:pPr>
-          <w:hyperlink w:anchor="_Toc163476034" w:history="1">
-            <w:r>
-              <w:rPr>
-                <w:rStyle w:val="Hyperlink"/>
-                <w:noProof/>
-              </w:rPr>
-              <w:t>3.1.1</w:t>
-            </w:r>
-            <w:r>
-              <w:rPr>
-                <w:rFonts w:asciiTheme="minorHAnsi" w:eastAsiaTheme="minorEastAsia" w:hAnsiTheme="minorHAnsi" w:cstheme="minorBidi"/>
-                <w:noProof/>
-                <w:sz w:val="22"/>
-                <w:szCs w:val="22"/>
-              </w:rPr>
-              <w:tab/>
-            </w:r>
-            <w:r>
-              <w:rPr>
-                <w:rStyle w:val="Hyperlink"/>
-                <w:noProof/>
-              </w:rPr>
-              <w:t>E-K diagramok</w:t>
-            </w:r>
-            <w:r>
-              <w:rPr>
-                <w:noProof/>
-                <w:webHidden/>
-              </w:rPr>
-              <w:tab/>
-            </w:r>
-            <w:r>
-              <w:rPr>
-                <w:noProof/>
-                <w:webHidden/>
-              </w:rPr>
-              <w:fldChar w:fldCharType="begin"/>
-            </w:r>
-            <w:r>
-              <w:rPr>
-                <w:noProof/>
-                <w:webHidden/>
-              </w:rPr>
-              <w:instrText xml:space="preserve"> PAGEREF _Toc163476034 \h </w:instrText>
-            </w:r>
-            <w:r>
-              <w:rPr>
-                <w:noProof/>
-                <w:webHidden/>
-              </w:rPr>
-            </w:r>
-            <w:r>
-              <w:rPr>
-                <w:noProof/>
-                <w:webHidden/>
-              </w:rPr>
-              <w:fldChar w:fldCharType="separate"/>
-            </w:r>
-            <w:r>
-              <w:rPr>
-                <w:noProof/>
-                <w:webHidden/>
-              </w:rPr>
-              <w:t>2</w:t>
-            </w:r>
-            <w:r>
-              <w:rPr>
-                <w:noProof/>
-                <w:webHidden/>
-              </w:rPr>
-              <w:fldChar w:fldCharType="end"/>
-            </w:r>
-          </w:hyperlink>
-        </w:p>
-        <w:p>
-          <w:pPr>
-            <w:pStyle w:val="TOC2"/>
-            <w:tabs>
-              <w:tab w:val="left" w:pos="1100"/>
-              <w:tab w:val="right" w:pos="8493"/>
-            </w:tabs>
-            <w:rPr>
-              <w:rFonts w:asciiTheme="minorHAnsi" w:eastAsiaTheme="minorEastAsia" w:hAnsiTheme="minorHAnsi" w:cstheme="minorBidi"/>
-              <w:noProof/>
-              <w:sz w:val="22"/>
-              <w:szCs w:val="22"/>
-            </w:rPr>
-          </w:pPr>
-          <w:hyperlink w:anchor="_Toc163476035" w:history="1">
-            <w:r>
-              <w:rPr>
-                <w:rStyle w:val="Hyperlink"/>
-                <w:noProof/>
-              </w:rPr>
-              <w:t>3.1.1.1</w:t>
-            </w:r>
-            <w:r>
-              <w:rPr>
-                <w:rFonts w:asciiTheme="minorHAnsi" w:eastAsiaTheme="minorEastAsia" w:hAnsiTheme="minorHAnsi" w:cstheme="minorBidi"/>
-                <w:noProof/>
-                <w:sz w:val="22"/>
-                <w:szCs w:val="22"/>
-              </w:rPr>
-              <w:tab/>
-            </w:r>
-            <w:r>
-              <w:rPr>
-                <w:rStyle w:val="Hyperlink"/>
-                <w:noProof/>
-              </w:rPr>
-              <w:t>Egyedtípus lista</w:t>
-            </w:r>
-            <w:r>
-              <w:rPr>
-                <w:noProof/>
-                <w:webHidden/>
-              </w:rPr>
-              <w:tab/>
-            </w:r>
-            <w:r>
-              <w:rPr>
-                <w:noProof/>
-                <w:webHidden/>
-              </w:rPr>
-              <w:fldChar w:fldCharType="begin"/>
-            </w:r>
-            <w:r>
-              <w:rPr>
-                <w:noProof/>
-                <w:webHidden/>
-              </w:rPr>
-              <w:instrText xml:space="preserve"> PAGEREF _Toc163476035 \h </w:instrText>
-            </w:r>
-            <w:r>
-              <w:rPr>
-                <w:noProof/>
-                <w:webHidden/>
-              </w:rPr>
-            </w:r>
-            <w:r>
-              <w:rPr>
-                <w:noProof/>
-                <w:webHidden/>
-              </w:rPr>
-              <w:fldChar w:fldCharType="separate"/>
-            </w:r>
-            <w:r>
-              <w:rPr>
-                <w:noProof/>
-                <w:webHidden/>
-              </w:rPr>
-              <w:t>2</w:t>
-            </w:r>
-            <w:r>
-              <w:rPr>
-                <w:noProof/>
-                <w:webHidden/>
-              </w:rPr>
-              <w:fldChar w:fldCharType="end"/>
-            </w:r>
-          </w:hyperlink>
-        </w:p>
-        <w:p>
-          <w:pPr>
-            <w:pStyle w:val="TOC2"/>
-            <w:tabs>
-              <w:tab w:val="left" w:pos="1100"/>
-              <w:tab w:val="right" w:pos="8493"/>
-            </w:tabs>
-            <w:rPr>
-              <w:rFonts w:asciiTheme="minorHAnsi" w:eastAsiaTheme="minorEastAsia" w:hAnsiTheme="minorHAnsi" w:cstheme="minorBidi"/>
-              <w:noProof/>
-              <w:sz w:val="22"/>
-              <w:szCs w:val="22"/>
-            </w:rPr>
-          </w:pPr>
-          <w:hyperlink w:anchor="_Toc163476036" w:history="1">
-            <w:r>
-              <w:rPr>
-                <w:rStyle w:val="Hyperlink"/>
-                <w:noProof/>
-              </w:rPr>
-              <w:t>3.1.1.2</w:t>
-            </w:r>
-            <w:r>
-              <w:rPr>
-                <w:rFonts w:asciiTheme="minorHAnsi" w:eastAsiaTheme="minorEastAsia" w:hAnsiTheme="minorHAnsi" w:cstheme="minorBidi"/>
-                <w:noProof/>
-                <w:sz w:val="22"/>
-                <w:szCs w:val="22"/>
-              </w:rPr>
-              <w:tab/>
-            </w:r>
-            <w:r>
-              <w:rPr>
-                <w:rStyle w:val="Hyperlink"/>
-                <w:noProof/>
-              </w:rPr>
-              <w:t>Egyedtípus lista</w:t>
-            </w:r>
-            <w:r>
-              <w:rPr>
-                <w:noProof/>
-                <w:webHidden/>
-              </w:rPr>
-              <w:tab/>
-            </w:r>
-            <w:r>
-              <w:rPr>
-                <w:noProof/>
-                <w:webHidden/>
-              </w:rPr>
-              <w:fldChar w:fldCharType="begin"/>
-            </w:r>
-            <w:r>
-              <w:rPr>
-                <w:noProof/>
-                <w:webHidden/>
-              </w:rPr>
-              <w:instrText xml:space="preserve"> PAGEREF _Toc163476036 \h </w:instrText>
-            </w:r>
-            <w:r>
-              <w:rPr>
-                <w:noProof/>
-                <w:webHidden/>
-              </w:rPr>
-            </w:r>
-            <w:r>
-              <w:rPr>
-                <w:noProof/>
-                <w:webHidden/>
-              </w:rPr>
-              <w:fldChar w:fldCharType="separate"/>
-            </w:r>
-            <w:r>
-              <w:rPr>
-                <w:noProof/>
-                <w:webHidden/>
-              </w:rPr>
-              <w:t>4</w:t>
+              <w:t>5</w:t>
             </w:r>
             <w:r>
               <w:rPr>
@@ -992,13 +1150,13 @@
     </w:p>
     <w:p>
       <w:pPr>
-        <w:pStyle w:val="Heading1"/>
+        <w:pStyle w:val="Cmsor1"/>
         <w:numPr>
           <w:ilvl w:val="0"/>
           <w:numId w:val="1"/>
         </w:numPr>
       </w:pPr>
-      <w:bookmarkStart w:id="1" w:name="_Toc163476028"/>
+      <w:bookmarkStart w:id="1" w:name="_Toc163488741"/>
       <w:r>
         <w:lastRenderedPageBreak/>
         <w:t>Bevezetés</w:t>
@@ -1010,7 +1168,13 @@
     </w:p>
     <w:p>
       <w:r>
-        <w:t>A rendszer fejlesztésének célja egy éttermi asztalfoglalásokat rögzítő ”foglaláskönyv” szoftveres megvalósítása.</w:t>
+        <w:t>A rendszer fejlesztésének célja egy éttermi asztalfoglalásokat rögzítő ”foglaláskönyv” szoftveres megvalósítása</w:t>
+      </w:r>
+      <w:r>
+        <w:t xml:space="preserve"> éttermek számára</w:t>
+      </w:r>
+      <w:r>
+        <w:t>.</w:t>
       </w:r>
     </w:p>
     <w:p>
@@ -1023,25 +1187,58 @@
     </w:p>
     <w:p>
       <w:r>
-        <w:t>A felhasználó tudjon új éttermeket ehhez hozzárendelt asztalokat létrehozni, majd ezekhez foglalásokat felvenni. Tudja a rögzített, éttermeket, asztalokat, foglalásokat szerkeszteni vagy törölni.</w:t>
+        <w:t>A</w:t>
+      </w:r>
+      <w:r>
+        <w:t>z étteremi dolgozó</w:t>
+      </w:r>
+      <w:r>
+        <w:t xml:space="preserve"> tudjon új éttermeket</w:t>
+      </w:r>
+      <w:r>
+        <w:t>,</w:t>
+      </w:r>
+      <w:r>
+        <w:t xml:space="preserve"> ehhez hozzárendelt asztalokat létrehozni, majd ezekhez foglalásokat felvenni. Tudja a rögzített, éttermeket, asztalokat, foglalásokat szerkeszteni vagy törölni.</w:t>
       </w:r>
       <w:r>
         <w:t xml:space="preserve"> Legyen képes a foglalások között időpont, asztal, név alapján keresni.</w:t>
       </w:r>
     </w:p>
     <w:p>
-      <w:r>
-        <w:t>Biztosítsa hogy a foglalások időpontjai ne ütközhessenek.</w:t>
+      <w:proofErr w:type="gramStart"/>
+      <w:r>
+        <w:t>Biztosítsa</w:t>
+      </w:r>
+      <w:proofErr w:type="gramEnd"/>
+      <w:r>
+        <w:t xml:space="preserve"> hogy a foglalások időpontjai ne ütközhessenek.</w:t>
       </w:r>
     </w:p>
     <w:p>
       <w:r>
-        <w:t>A program csak az aktuális foglalásokat jelenítse meg, a már múltbéli dátumhoz tartozó foglalások ne jelenjenek meg.</w:t>
+        <w:t xml:space="preserve">A program csak az </w:t>
+      </w:r>
+      <w:proofErr w:type="gramStart"/>
+      <w:r>
+        <w:t>aktuális</w:t>
+      </w:r>
+      <w:proofErr w:type="gramEnd"/>
+      <w:r>
+        <w:t xml:space="preserve"> foglalásokat jelenítse meg, a már múltbéli dátumhoz tartozó foglalások ne jelenjenek meg.</w:t>
       </w:r>
     </w:p>
     <w:p>
       <w:r>
-        <w:t>A rögzített foglalásokat lehessen kimenteni pdf fájlba megadva melyik időszak foglalásait mentse.</w:t>
+        <w:t xml:space="preserve">A rögzített foglalásokat lehessen kimenteni pdf </w:t>
+      </w:r>
+      <w:proofErr w:type="gramStart"/>
+      <w:r>
+        <w:t>fájlba</w:t>
+      </w:r>
+      <w:proofErr w:type="gramEnd"/>
+      <w:r>
+        <w:t xml:space="preserve"> megadva melyik időszak foglalásait mentse.</w:t>
       </w:r>
     </w:p>
     <w:p>
@@ -1061,46 +1258,60 @@
     <w:p/>
     <w:p>
       <w:pPr>
-        <w:pStyle w:val="Heading1"/>
+        <w:pStyle w:val="Cmsor1"/>
         <w:numPr>
           <w:ilvl w:val="0"/>
           <w:numId w:val="1"/>
         </w:numPr>
       </w:pPr>
+      <w:bookmarkStart w:id="2" w:name="_Toc163488742"/>
       <w:r>
         <w:t>Fejlesztői dokumentáció</w:t>
       </w:r>
+      <w:bookmarkEnd w:id="2"/>
       <w:r>
         <w:t xml:space="preserve"> </w:t>
       </w:r>
     </w:p>
     <w:p>
       <w:pPr>
-        <w:pStyle w:val="Heading2"/>
+        <w:pStyle w:val="Cmsor2"/>
         <w:numPr>
           <w:ilvl w:val="1"/>
           <w:numId w:val="1"/>
         </w:numPr>
       </w:pPr>
+      <w:bookmarkStart w:id="3" w:name="_Toc163488743"/>
       <w:r>
         <w:t>Tényfeltárás elemzés</w:t>
       </w:r>
+      <w:bookmarkEnd w:id="3"/>
     </w:p>
     <w:p>
       <w:pPr>
-        <w:pStyle w:val="Heading2"/>
+        <w:pStyle w:val="Cmsor2"/>
         <w:numPr>
           <w:ilvl w:val="2"/>
           <w:numId w:val="1"/>
         </w:numPr>
       </w:pPr>
-      <w:r>
-        <w:t>A rendszer funkciói, feladatstruktúra</w:t>
-      </w:r>
+      <w:bookmarkStart w:id="4" w:name="_Toc163488744"/>
+      <w:r>
+        <w:t xml:space="preserve">A rendszer </w:t>
+      </w:r>
+      <w:proofErr w:type="gramStart"/>
+      <w:r>
+        <w:t>funkciói</w:t>
+      </w:r>
+      <w:proofErr w:type="gramEnd"/>
+      <w:r>
+        <w:t>, feladatstruktúra</w:t>
+      </w:r>
+      <w:bookmarkEnd w:id="4"/>
     </w:p>
     <w:p>
       <w:pPr>
-        <w:pStyle w:val="ListParagraph"/>
+        <w:pStyle w:val="Listaszerbekezds"/>
         <w:numPr>
           <w:ilvl w:val="0"/>
           <w:numId w:val="2"/>
@@ -1112,43 +1323,74 @@
     </w:p>
     <w:p>
       <w:pPr>
-        <w:pStyle w:val="ListParagraph"/>
+        <w:pStyle w:val="Listaszerbekezds"/>
         <w:numPr>
           <w:ilvl w:val="0"/>
           <w:numId w:val="2"/>
         </w:numPr>
       </w:pPr>
       <w:r>
-        <w:t>Étterem kezelés</w:t>
+        <w:t>Adat</w:t>
+      </w:r>
+      <w:r>
+        <w:t>kezelés</w:t>
       </w:r>
     </w:p>
     <w:p>
       <w:pPr>
-        <w:pStyle w:val="ListParagraph"/>
+        <w:pStyle w:val="Listaszerbekezds"/>
         <w:numPr>
           <w:ilvl w:val="1"/>
           <w:numId w:val="2"/>
         </w:numPr>
       </w:pPr>
       <w:r>
-        <w:t>Étterem hozzáadása</w:t>
+        <w:t>Étterem</w:t>
+      </w:r>
+      <w:r>
+        <w:t xml:space="preserve"> és </w:t>
+      </w:r>
+      <w:proofErr w:type="spellStart"/>
+      <w:r>
+        <w:t>nyitvatartása</w:t>
+      </w:r>
+      <w:proofErr w:type="spellEnd"/>
+      <w:r>
+        <w:t xml:space="preserve"> hozzáadása</w:t>
       </w:r>
     </w:p>
     <w:p>
       <w:pPr>
-        <w:pStyle w:val="ListParagraph"/>
+        <w:pStyle w:val="Listaszerbekezds"/>
         <w:numPr>
           <w:ilvl w:val="1"/>
           <w:numId w:val="2"/>
         </w:numPr>
       </w:pPr>
       <w:r>
-        <w:t>Étterem törlése</w:t>
+        <w:t>Étterem</w:t>
+      </w:r>
+      <w:r>
+        <w:t xml:space="preserve"> </w:t>
+      </w:r>
+      <w:r>
+        <w:t xml:space="preserve">és </w:t>
+      </w:r>
+      <w:proofErr w:type="spellStart"/>
+      <w:r>
+        <w:t>nyitvatartása</w:t>
+      </w:r>
+      <w:proofErr w:type="spellEnd"/>
+      <w:r>
+        <w:t xml:space="preserve"> </w:t>
+      </w:r>
+      <w:r>
+        <w:t>törlése</w:t>
       </w:r>
     </w:p>
     <w:p>
       <w:pPr>
-        <w:pStyle w:val="ListParagraph"/>
+        <w:pStyle w:val="Listaszerbekezds"/>
         <w:numPr>
           <w:ilvl w:val="1"/>
           <w:numId w:val="2"/>
@@ -1160,7 +1402,7 @@
     </w:p>
     <w:p>
       <w:pPr>
-        <w:pStyle w:val="ListParagraph"/>
+        <w:pStyle w:val="Listaszerbekezds"/>
         <w:numPr>
           <w:ilvl w:val="1"/>
           <w:numId w:val="2"/>
@@ -1175,7 +1417,7 @@
     </w:p>
     <w:p>
       <w:pPr>
-        <w:pStyle w:val="ListParagraph"/>
+        <w:pStyle w:val="Listaszerbekezds"/>
         <w:numPr>
           <w:ilvl w:val="1"/>
           <w:numId w:val="2"/>
@@ -1187,61 +1429,61 @@
     </w:p>
     <w:p>
       <w:pPr>
-        <w:pStyle w:val="ListParagraph"/>
+        <w:pStyle w:val="Listaszerbekezds"/>
+        <w:numPr>
+          <w:ilvl w:val="1"/>
+          <w:numId w:val="2"/>
+        </w:numPr>
+      </w:pPr>
+      <w:r>
+        <w:t>Foglalás részleteinek megtekintése</w:t>
+      </w:r>
+    </w:p>
+    <w:p>
+      <w:pPr>
+        <w:pStyle w:val="Listaszerbekezds"/>
+        <w:numPr>
+          <w:ilvl w:val="1"/>
+          <w:numId w:val="2"/>
+        </w:numPr>
+      </w:pPr>
+      <w:r>
+        <w:t>Foglalás hozzáadása</w:t>
+      </w:r>
+      <w:r>
+        <w:t>/</w:t>
+      </w:r>
+      <w:r>
+        <w:t>szerkesztése</w:t>
+      </w:r>
+    </w:p>
+    <w:p>
+      <w:pPr>
+        <w:pStyle w:val="Listaszerbekezds"/>
+        <w:numPr>
+          <w:ilvl w:val="1"/>
+          <w:numId w:val="2"/>
+        </w:numPr>
+      </w:pPr>
+      <w:r>
+        <w:t>Foglalás törlése</w:t>
+      </w:r>
+    </w:p>
+    <w:p>
+      <w:pPr>
+        <w:pStyle w:val="Listaszerbekezds"/>
         <w:numPr>
           <w:ilvl w:val="0"/>
           <w:numId w:val="2"/>
         </w:numPr>
       </w:pPr>
       <w:r>
-        <w:t>Foglalás kezelés</w:t>
+        <w:t>Megjelenítés</w:t>
       </w:r>
     </w:p>
     <w:p>
       <w:pPr>
-        <w:pStyle w:val="ListParagraph"/>
-        <w:numPr>
-          <w:ilvl w:val="1"/>
-          <w:numId w:val="2"/>
-        </w:numPr>
-      </w:pPr>
-      <w:r>
-        <w:t>Foglalás részleteinek megtekintése</w:t>
-      </w:r>
-    </w:p>
-    <w:p>
-      <w:pPr>
-        <w:pStyle w:val="ListParagraph"/>
-        <w:numPr>
-          <w:ilvl w:val="1"/>
-          <w:numId w:val="2"/>
-        </w:numPr>
-      </w:pPr>
-      <w:r>
-        <w:t>Foglalás hozzáadása</w:t>
-      </w:r>
-      <w:r>
-        <w:t>/</w:t>
-      </w:r>
-      <w:r>
-        <w:t>szerkesztése</w:t>
-      </w:r>
-    </w:p>
-    <w:p>
-      <w:pPr>
-        <w:pStyle w:val="ListParagraph"/>
-        <w:numPr>
-          <w:ilvl w:val="1"/>
-          <w:numId w:val="2"/>
-        </w:numPr>
-      </w:pPr>
-      <w:r>
-        <w:t>Foglalás törlése</w:t>
-      </w:r>
-    </w:p>
-    <w:p>
-      <w:pPr>
-        <w:pStyle w:val="ListParagraph"/>
+        <w:pStyle w:val="Listaszerbekezds"/>
         <w:numPr>
           <w:ilvl w:val="0"/>
           <w:numId w:val="2"/>
@@ -1250,62 +1492,273 @@
       <w:r>
         <w:t>Mentés</w:t>
       </w:r>
-      <w:bookmarkStart w:id="2" w:name="_GoBack"/>
-      <w:bookmarkEnd w:id="2"/>
     </w:p>
     <w:p>
       <w:pPr>
-        <w:pStyle w:val="Heading2"/>
+        <w:pStyle w:val="Cmsor2"/>
+        <w:numPr>
+          <w:ilvl w:val="2"/>
+          <w:numId w:val="1"/>
+        </w:numPr>
+      </w:pPr>
+      <w:r>
+        <w:lastRenderedPageBreak/>
+        <w:t xml:space="preserve">A </w:t>
+      </w:r>
+      <w:r>
+        <w:t>nyilvántartás alrendszer</w:t>
+      </w:r>
+    </w:p>
+    <w:p>
+      <w:r>
+        <w:t>Ez az alrendszer a felvett adatok nyilvántartását végzi egy adatbázisban.</w:t>
+      </w:r>
+    </w:p>
+    <w:p>
+      <w:r>
+        <w:t>A felhasználó közvetlen nem éri el csak az adatkezelés, megjelenítés és mentés alrendszereken keresztül. Feladata hogy az előbb felsorolt alrendszerek kéréseit teljesítse.</w:t>
+      </w:r>
+    </w:p>
+    <w:p>
+      <w:r>
+        <w:t>A nyilvántartás alrendszer folyamatai:</w:t>
+      </w:r>
+    </w:p>
+    <w:p>
+      <w:pPr>
+        <w:pStyle w:val="Listaszerbekezds"/>
+        <w:numPr>
+          <w:ilvl w:val="0"/>
+          <w:numId w:val="4"/>
+        </w:numPr>
+      </w:pPr>
+      <w:r>
+        <w:t>Étterem</w:t>
+      </w:r>
+      <w:r>
+        <w:t xml:space="preserve"> </w:t>
+      </w:r>
+      <w:r>
+        <w:t xml:space="preserve">és </w:t>
+      </w:r>
+      <w:proofErr w:type="spellStart"/>
+      <w:r>
+        <w:t>nyitvatartása</w:t>
+      </w:r>
+      <w:proofErr w:type="spellEnd"/>
+      <w:r>
+        <w:t xml:space="preserve"> </w:t>
+      </w:r>
+      <w:r>
+        <w:t>hozzáadása/törlése az adatkezelés alrendszer kérésére</w:t>
+      </w:r>
+    </w:p>
+    <w:p>
+      <w:pPr>
+        <w:pStyle w:val="Listaszerbekezds"/>
+        <w:numPr>
+          <w:ilvl w:val="0"/>
+          <w:numId w:val="4"/>
+        </w:numPr>
+      </w:pPr>
+      <w:r>
+        <w:t xml:space="preserve">Asztal típus hozzáadása/lekérdezése </w:t>
+      </w:r>
+      <w:r>
+        <w:t>az adatkezelés alrendszer kérésére</w:t>
+      </w:r>
+    </w:p>
+    <w:p>
+      <w:pPr>
+        <w:pStyle w:val="Listaszerbekezds"/>
+        <w:numPr>
+          <w:ilvl w:val="0"/>
+          <w:numId w:val="4"/>
+        </w:numPr>
+      </w:pPr>
+      <w:r>
+        <w:t>Asztal</w:t>
+      </w:r>
+      <w:r>
+        <w:t xml:space="preserve"> </w:t>
+      </w:r>
+      <w:r>
+        <w:t>lekérdezése</w:t>
+      </w:r>
+      <w:r>
+        <w:t>/</w:t>
+      </w:r>
+      <w:r>
+        <w:t>hozzáadása</w:t>
+      </w:r>
+      <w:r>
+        <w:t>/szerkesztése</w:t>
+      </w:r>
+      <w:r>
+        <w:t>/törlése az adatkezelés alrendszer kérésére</w:t>
+      </w:r>
+    </w:p>
+    <w:p>
+      <w:pPr>
+        <w:pStyle w:val="Listaszerbekezds"/>
+        <w:numPr>
+          <w:ilvl w:val="0"/>
+          <w:numId w:val="4"/>
+        </w:numPr>
+      </w:pPr>
+      <w:r>
+        <w:t>Foglalás</w:t>
+      </w:r>
+      <w:r>
+        <w:t xml:space="preserve"> hozzáadása/szerkesztése</w:t>
+      </w:r>
+      <w:r>
+        <w:t xml:space="preserve"> </w:t>
+      </w:r>
+      <w:r>
+        <w:t>/törlése az adatkezelés alrendszer kérésére</w:t>
+      </w:r>
+    </w:p>
+    <w:p>
+      <w:pPr>
+        <w:pStyle w:val="Listaszerbekezds"/>
+        <w:numPr>
+          <w:ilvl w:val="0"/>
+          <w:numId w:val="4"/>
+        </w:numPr>
+      </w:pPr>
+      <w:r>
+        <w:t>Étterem</w:t>
+      </w:r>
+      <w:r>
+        <w:t xml:space="preserve"> </w:t>
+      </w:r>
+      <w:r>
+        <w:t>lekérdezése a megjelenítés alrendszer kérésére</w:t>
+      </w:r>
+    </w:p>
+    <w:p>
+      <w:pPr>
+        <w:pStyle w:val="Listaszerbekezds"/>
+        <w:numPr>
+          <w:ilvl w:val="0"/>
+          <w:numId w:val="4"/>
+        </w:numPr>
+      </w:pPr>
+      <w:r>
+        <w:t>Asztal</w:t>
+      </w:r>
+      <w:r>
+        <w:t xml:space="preserve"> lekérdezése a megjelenítés alrendszer kérésére</w:t>
+      </w:r>
+    </w:p>
+    <w:p>
+      <w:pPr>
+        <w:pStyle w:val="Listaszerbekezds"/>
+        <w:numPr>
+          <w:ilvl w:val="0"/>
+          <w:numId w:val="4"/>
+        </w:numPr>
+      </w:pPr>
+      <w:r>
+        <w:t>Foglalás</w:t>
+      </w:r>
+      <w:r>
+        <w:t xml:space="preserve"> lekérdezése a megjelenítés alrendszer kérésére</w:t>
+      </w:r>
+    </w:p>
+    <w:p>
+      <w:pPr>
+        <w:pStyle w:val="Listaszerbekezds"/>
+        <w:numPr>
+          <w:ilvl w:val="0"/>
+          <w:numId w:val="4"/>
+        </w:numPr>
+      </w:pPr>
+      <w:r>
+        <w:t>Asztal lekérdezése a</w:t>
+      </w:r>
+      <w:r>
+        <w:t xml:space="preserve"> mentés</w:t>
+      </w:r>
+      <w:r>
+        <w:t xml:space="preserve"> alrendszer kérésére</w:t>
+      </w:r>
+    </w:p>
+    <w:p>
+      <w:pPr>
+        <w:pStyle w:val="Listaszerbekezds"/>
+        <w:numPr>
+          <w:ilvl w:val="0"/>
+          <w:numId w:val="4"/>
+        </w:numPr>
+      </w:pPr>
+      <w:r>
+        <w:t xml:space="preserve">Foglalás lekérdezése a </w:t>
+      </w:r>
+      <w:r>
+        <w:t>mentés</w:t>
+      </w:r>
+      <w:r>
+        <w:t xml:space="preserve"> alrendszer kérésére</w:t>
+      </w:r>
+      <w:bookmarkStart w:id="5" w:name="_GoBack"/>
+      <w:bookmarkEnd w:id="5"/>
+    </w:p>
+    <w:p>
+      <w:pPr>
+        <w:rPr>
+          <w:b/>
+        </w:rPr>
+      </w:pPr>
+    </w:p>
+    <w:p>
+      <w:pPr>
+        <w:pStyle w:val="Cmsor2"/>
         <w:numPr>
           <w:ilvl w:val="1"/>
           <w:numId w:val="1"/>
         </w:numPr>
       </w:pPr>
-      <w:r>
-        <w:lastRenderedPageBreak/>
+      <w:bookmarkStart w:id="6" w:name="_Toc163488746"/>
+      <w:r>
         <w:t>A rendszer logikai terve</w:t>
       </w:r>
+      <w:bookmarkEnd w:id="6"/>
     </w:p>
     <w:p/>
     <w:p>
       <w:pPr>
-        <w:pStyle w:val="Heading2"/>
+        <w:pStyle w:val="Cmsor2"/>
         <w:numPr>
           <w:ilvl w:val="1"/>
           <w:numId w:val="1"/>
         </w:numPr>
       </w:pPr>
-      <w:r>
-        <w:t xml:space="preserve">A rendszer </w:t>
-      </w:r>
-      <w:r>
-        <w:t>fizikai</w:t>
-      </w:r>
-      <w:r>
-        <w:t xml:space="preserve"> </w:t>
-      </w:r>
-      <w:r>
-        <w:t>megvalósítása</w:t>
-      </w:r>
+      <w:bookmarkStart w:id="7" w:name="_Toc163488747"/>
+      <w:r>
+        <w:t>A rendszer fizikai megvalósítása</w:t>
+      </w:r>
+      <w:bookmarkEnd w:id="7"/>
     </w:p>
     <w:p>
       <w:pPr>
-        <w:pStyle w:val="Heading2"/>
+        <w:pStyle w:val="Cmsor2"/>
         <w:numPr>
           <w:ilvl w:val="2"/>
           <w:numId w:val="1"/>
         </w:numPr>
       </w:pPr>
-      <w:bookmarkStart w:id="3" w:name="_Toc163476035"/>
+      <w:bookmarkStart w:id="8" w:name="_Toc163488748"/>
       <w:r>
         <w:t>Egyedtípus lista</w:t>
       </w:r>
-      <w:bookmarkEnd w:id="3"/>
+      <w:bookmarkEnd w:id="8"/>
     </w:p>
     <w:p/>
     <w:tbl>
       <w:tblPr>
-        <w:tblStyle w:val="TableGrid"/>
+        <w:tblStyle w:val="Rcsostblzat"/>
         <w:tblW w:w="0" w:type="auto"/>
         <w:tblLook w:val="04A0" w:firstRow="1" w:lastRow="0" w:firstColumn="1" w:lastColumn="0" w:noHBand="0" w:noVBand="1"/>
       </w:tblPr>
@@ -1327,7 +1780,7 @@
           </w:tcPr>
           <w:p>
             <w:pPr>
-              <w:pStyle w:val="ListParagraph"/>
+              <w:pStyle w:val="Listaszerbekezds"/>
               <w:ind w:left="432"/>
               <w:jc w:val="center"/>
             </w:pPr>
@@ -1697,21 +2150,22 @@
     <w:p/>
     <w:p>
       <w:pPr>
-        <w:pStyle w:val="Heading2"/>
+        <w:pStyle w:val="Cmsor2"/>
         <w:numPr>
           <w:ilvl w:val="3"/>
           <w:numId w:val="1"/>
         </w:numPr>
       </w:pPr>
-      <w:bookmarkStart w:id="4" w:name="_Toc163476036"/>
-      <w:r>
+      <w:bookmarkStart w:id="9" w:name="_Toc163488749"/>
+      <w:r>
+        <w:lastRenderedPageBreak/>
         <w:t>Egyedtípus lista</w:t>
       </w:r>
-      <w:bookmarkEnd w:id="4"/>
+      <w:bookmarkEnd w:id="9"/>
     </w:p>
     <w:tbl>
       <w:tblPr>
-        <w:tblStyle w:val="TableGrid"/>
+        <w:tblStyle w:val="Rcsostblzat"/>
         <w:tblW w:w="0" w:type="auto"/>
         <w:tblLook w:val="04A0" w:firstRow="1" w:lastRow="0" w:firstColumn="1" w:lastColumn="0" w:noHBand="0" w:noVBand="1"/>
       </w:tblPr>
@@ -1810,9 +2264,11 @@
             </w:tcBorders>
           </w:tcPr>
           <w:p>
+            <w:proofErr w:type="gramStart"/>
             <w:r>
               <w:t>Intervallum</w:t>
             </w:r>
+            <w:proofErr w:type="gramEnd"/>
           </w:p>
         </w:tc>
         <w:tc>
@@ -2070,7 +2526,7 @@
     <w:p/>
     <w:tbl>
       <w:tblPr>
-        <w:tblStyle w:val="TableGrid"/>
+        <w:tblStyle w:val="Rcsostblzat"/>
         <w:tblW w:w="0" w:type="auto"/>
         <w:tblLook w:val="04A0" w:firstRow="1" w:lastRow="0" w:firstColumn="1" w:lastColumn="0" w:noHBand="0" w:noVBand="1"/>
       </w:tblPr>
@@ -2171,9 +2627,11 @@
             </w:tcBorders>
           </w:tcPr>
           <w:p>
+            <w:proofErr w:type="gramStart"/>
             <w:r>
               <w:t>Intervallum</w:t>
             </w:r>
+            <w:proofErr w:type="gramEnd"/>
           </w:p>
         </w:tc>
         <w:tc>
@@ -2314,7 +2772,7 @@
     <w:p/>
     <w:tbl>
       <w:tblPr>
-        <w:tblStyle w:val="TableGrid"/>
+        <w:tblStyle w:val="Rcsostblzat"/>
         <w:tblW w:w="0" w:type="auto"/>
         <w:tblLook w:val="04A0" w:firstRow="1" w:lastRow="0" w:firstColumn="1" w:lastColumn="0" w:noHBand="0" w:noVBand="1"/>
       </w:tblPr>
@@ -2415,9 +2873,11 @@
             </w:tcBorders>
           </w:tcPr>
           <w:p>
+            <w:proofErr w:type="gramStart"/>
             <w:r>
               <w:t>Intervallum</w:t>
             </w:r>
+            <w:proofErr w:type="gramEnd"/>
           </w:p>
         </w:tc>
         <w:tc>
@@ -2554,7 +3014,7 @@
     <w:p/>
     <w:tbl>
       <w:tblPr>
-        <w:tblStyle w:val="TableGrid"/>
+        <w:tblStyle w:val="Rcsostblzat"/>
         <w:tblW w:w="0" w:type="auto"/>
         <w:tblLook w:val="04A0" w:firstRow="1" w:lastRow="0" w:firstColumn="1" w:lastColumn="0" w:noHBand="0" w:noVBand="1"/>
       </w:tblPr>
@@ -2655,9 +3115,11 @@
             </w:tcBorders>
           </w:tcPr>
           <w:p>
+            <w:proofErr w:type="gramStart"/>
             <w:r>
               <w:t>Intervallum</w:t>
             </w:r>
+            <w:proofErr w:type="gramEnd"/>
           </w:p>
         </w:tc>
         <w:tc>
@@ -3107,7 +3569,7 @@
     </w:p>
     <w:tbl>
       <w:tblPr>
-        <w:tblStyle w:val="TableGrid"/>
+        <w:tblStyle w:val="Rcsostblzat"/>
         <w:tblW w:w="0" w:type="auto"/>
         <w:tblLook w:val="04A0" w:firstRow="1" w:lastRow="0" w:firstColumn="1" w:lastColumn="0" w:noHBand="0" w:noVBand="1"/>
       </w:tblPr>
@@ -3209,9 +3671,11 @@
             </w:tcBorders>
           </w:tcPr>
           <w:p>
+            <w:proofErr w:type="gramStart"/>
             <w:r>
               <w:t>Intervallum</w:t>
             </w:r>
+            <w:proofErr w:type="gramEnd"/>
           </w:p>
         </w:tc>
         <w:tc>
@@ -3538,29 +4002,31 @@
     <w:p/>
     <w:p>
       <w:pPr>
-        <w:pStyle w:val="Heading1"/>
+        <w:pStyle w:val="Cmsor1"/>
         <w:numPr>
           <w:ilvl w:val="0"/>
           <w:numId w:val="1"/>
         </w:numPr>
       </w:pPr>
+      <w:bookmarkStart w:id="10" w:name="_Toc163488750"/>
       <w:r>
         <w:t>Felhasználói dokumentáció</w:t>
       </w:r>
+      <w:bookmarkEnd w:id="10"/>
     </w:p>
     <w:p>
       <w:pPr>
-        <w:pStyle w:val="Heading2"/>
+        <w:pStyle w:val="Cmsor2"/>
         <w:numPr>
           <w:ilvl w:val="1"/>
           <w:numId w:val="1"/>
         </w:numPr>
       </w:pPr>
-      <w:bookmarkStart w:id="5" w:name="_Toc163476033"/>
+      <w:bookmarkStart w:id="11" w:name="_Toc163488751"/>
       <w:r>
         <w:t>Normalizálás</w:t>
       </w:r>
-      <w:bookmarkEnd w:id="5"/>
+      <w:bookmarkEnd w:id="11"/>
     </w:p>
     <w:sectPr>
       <w:footerReference w:type="default" r:id="rId8"/>
@@ -3575,7 +4041,7 @@
 </file>
 
 <file path=word/endnotes.xml><?xml version="1.0" encoding="utf-8"?>
-<w:endnotes xmlns:wpc="http://schemas.microsoft.com/office/word/2010/wordprocessingCanvas" xmlns:cx="http://schemas.microsoft.com/office/drawing/2014/chartex" xmlns:cx1="http://schemas.microsoft.com/office/drawing/2015/9/8/chartex" xmlns:cx2="http://schemas.microsoft.com/office/drawing/2015/10/21/chartex" xmlns:cx3="http://schemas.microsoft.com/office/drawing/2016/5/9/chartex" xmlns:cx4="http://schemas.microsoft.com/office/drawing/2016/5/10/chartex" xmlns:cx5="http://schemas.microsoft.com/office/drawing/2016/5/11/chartex" xmlns:cx6="http://schemas.microsoft.com/office/drawing/2016/5/12/chartex" xmlns:cx7="http://schemas.microsoft.com/office/drawing/2016/5/13/chartex" xmlns:cx8="http://schemas.microsoft.com/office/drawing/2016/5/14/chartex" xmlns:mc="http://schemas.openxmlformats.org/markup-compatibility/2006" xmlns:aink="http://schemas.microsoft.com/office/drawing/2016/ink" xmlns:am3d="http://schemas.microsoft.com/office/drawing/2017/model3d" xmlns:o="urn:schemas-microsoft-com:office:office" xmlns:r="http://schemas.openxmlformats.org/officeDocument/2006/relationships" xmlns:m="http://schemas.openxmlformats.org/officeDocument/2006/math" xmlns:v="urn:schemas-microsoft-com:vml" xmlns:wp14="http://schemas.microsoft.com/office/word/2010/wordprocessingDrawing" xmlns:wp="http://schemas.openxmlformats.org/drawingml/2006/wordprocessingDrawing" xmlns:w10="urn:schemas-microsoft-com:office:word" xmlns:w="http://schemas.openxmlformats.org/wordprocessingml/2006/main" xmlns:w14="http://schemas.microsoft.com/office/word/2010/wordml" xmlns:w15="http://schemas.microsoft.com/office/word/2012/wordml" xmlns:w16cid="http://schemas.microsoft.com/office/word/2016/wordml/cid" xmlns:w16se="http://schemas.microsoft.com/office/word/2015/wordml/symex" xmlns:wpg="http://schemas.microsoft.com/office/word/2010/wordprocessingGroup" xmlns:wpi="http://schemas.microsoft.com/office/word/2010/wordprocessingInk" xmlns:wne="http://schemas.microsoft.com/office/word/2006/wordml" xmlns:wps="http://schemas.microsoft.com/office/word/2010/wordprocessingShape" mc:Ignorable="w14 w15 w16se w16cid wp14">
+<w:endnotes xmlns:wpc="http://schemas.microsoft.com/office/word/2010/wordprocessingCanvas" xmlns:cx="http://schemas.microsoft.com/office/drawing/2014/chartex" xmlns:mc="http://schemas.openxmlformats.org/markup-compatibility/2006" xmlns:o="urn:schemas-microsoft-com:office:office" xmlns:r="http://schemas.openxmlformats.org/officeDocument/2006/relationships" xmlns:m="http://schemas.openxmlformats.org/officeDocument/2006/math" xmlns:v="urn:schemas-microsoft-com:vml" xmlns:wp14="http://schemas.microsoft.com/office/word/2010/wordprocessingDrawing" xmlns:wp="http://schemas.openxmlformats.org/drawingml/2006/wordprocessingDrawing" xmlns:w10="urn:schemas-microsoft-com:office:word" xmlns:w="http://schemas.openxmlformats.org/wordprocessingml/2006/main" xmlns:w14="http://schemas.microsoft.com/office/word/2010/wordml" xmlns:w15="http://schemas.microsoft.com/office/word/2012/wordml" xmlns:w16se="http://schemas.microsoft.com/office/word/2015/wordml/symex" xmlns:wpg="http://schemas.microsoft.com/office/word/2010/wordprocessingGroup" xmlns:wpi="http://schemas.microsoft.com/office/word/2010/wordprocessingInk" xmlns:wne="http://schemas.microsoft.com/office/word/2006/wordml" xmlns:wps="http://schemas.microsoft.com/office/word/2010/wordprocessingShape" mc:Ignorable="w14 w15 w16se wp14">
   <w:endnote w:type="separator" w:id="-1">
     <w:p>
       <w:pPr>
@@ -3600,7 +4066,7 @@
 </file>
 
 <file path=word/footer1.xml><?xml version="1.0" encoding="utf-8"?>
-<w:ftr xmlns:wpc="http://schemas.microsoft.com/office/word/2010/wordprocessingCanvas" xmlns:cx="http://schemas.microsoft.com/office/drawing/2014/chartex" xmlns:cx1="http://schemas.microsoft.com/office/drawing/2015/9/8/chartex" xmlns:cx2="http://schemas.microsoft.com/office/drawing/2015/10/21/chartex" xmlns:cx3="http://schemas.microsoft.com/office/drawing/2016/5/9/chartex" xmlns:cx4="http://schemas.microsoft.com/office/drawing/2016/5/10/chartex" xmlns:cx5="http://schemas.microsoft.com/office/drawing/2016/5/11/chartex" xmlns:cx6="http://schemas.microsoft.com/office/drawing/2016/5/12/chartex" xmlns:cx7="http://schemas.microsoft.com/office/drawing/2016/5/13/chartex" xmlns:cx8="http://schemas.microsoft.com/office/drawing/2016/5/14/chartex" xmlns:mc="http://schemas.openxmlformats.org/markup-compatibility/2006" xmlns:aink="http://schemas.microsoft.com/office/drawing/2016/ink" xmlns:am3d="http://schemas.microsoft.com/office/drawing/2017/model3d" xmlns:o="urn:schemas-microsoft-com:office:office" xmlns:r="http://schemas.openxmlformats.org/officeDocument/2006/relationships" xmlns:m="http://schemas.openxmlformats.org/officeDocument/2006/math" xmlns:v="urn:schemas-microsoft-com:vml" xmlns:wp14="http://schemas.microsoft.com/office/word/2010/wordprocessingDrawing" xmlns:wp="http://schemas.openxmlformats.org/drawingml/2006/wordprocessingDrawing" xmlns:w10="urn:schemas-microsoft-com:office:word" xmlns:w="http://schemas.openxmlformats.org/wordprocessingml/2006/main" xmlns:w14="http://schemas.microsoft.com/office/word/2010/wordml" xmlns:w15="http://schemas.microsoft.com/office/word/2012/wordml" xmlns:w16cid="http://schemas.microsoft.com/office/word/2016/wordml/cid" xmlns:w16se="http://schemas.microsoft.com/office/word/2015/wordml/symex" xmlns:wpg="http://schemas.microsoft.com/office/word/2010/wordprocessingGroup" xmlns:wpi="http://schemas.microsoft.com/office/word/2010/wordprocessingInk" xmlns:wne="http://schemas.microsoft.com/office/word/2006/wordml" xmlns:wps="http://schemas.microsoft.com/office/word/2010/wordprocessingShape" mc:Ignorable="w14 w15 w16se w16cid wp14">
+<w:ftr xmlns:wpc="http://schemas.microsoft.com/office/word/2010/wordprocessingCanvas" xmlns:cx="http://schemas.microsoft.com/office/drawing/2014/chartex" xmlns:mc="http://schemas.openxmlformats.org/markup-compatibility/2006" xmlns:o="urn:schemas-microsoft-com:office:office" xmlns:r="http://schemas.openxmlformats.org/officeDocument/2006/relationships" xmlns:m="http://schemas.openxmlformats.org/officeDocument/2006/math" xmlns:v="urn:schemas-microsoft-com:vml" xmlns:wp14="http://schemas.microsoft.com/office/word/2010/wordprocessingDrawing" xmlns:wp="http://schemas.openxmlformats.org/drawingml/2006/wordprocessingDrawing" xmlns:w10="urn:schemas-microsoft-com:office:word" xmlns:w="http://schemas.openxmlformats.org/wordprocessingml/2006/main" xmlns:w14="http://schemas.microsoft.com/office/word/2010/wordml" xmlns:w15="http://schemas.microsoft.com/office/word/2012/wordml" xmlns:w16se="http://schemas.microsoft.com/office/word/2015/wordml/symex" xmlns:wpg="http://schemas.microsoft.com/office/word/2010/wordprocessingGroup" xmlns:wpi="http://schemas.microsoft.com/office/word/2010/wordprocessingInk" xmlns:wne="http://schemas.microsoft.com/office/word/2006/wordml" xmlns:wps="http://schemas.microsoft.com/office/word/2010/wordprocessingShape" mc:Ignorable="w14 w15 w16se wp14">
   <w:p>
     <w:pPr>
       <w:pBdr>
@@ -3643,7 +4109,7 @@
         <w:noProof/>
         <w:color w:val="000000"/>
       </w:rPr>
-      <w:t>1</w:t>
+      <w:t>4</w:t>
     </w:r>
     <w:r>
       <w:rPr>
@@ -3675,7 +4141,7 @@
 </file>
 
 <file path=word/footnotes.xml><?xml version="1.0" encoding="utf-8"?>
-<w:footnotes xmlns:wpc="http://schemas.microsoft.com/office/word/2010/wordprocessingCanvas" xmlns:cx="http://schemas.microsoft.com/office/drawing/2014/chartex" xmlns:cx1="http://schemas.microsoft.com/office/drawing/2015/9/8/chartex" xmlns:cx2="http://schemas.microsoft.com/office/drawing/2015/10/21/chartex" xmlns:cx3="http://schemas.microsoft.com/office/drawing/2016/5/9/chartex" xmlns:cx4="http://schemas.microsoft.com/office/drawing/2016/5/10/chartex" xmlns:cx5="http://schemas.microsoft.com/office/drawing/2016/5/11/chartex" xmlns:cx6="http://schemas.microsoft.com/office/drawing/2016/5/12/chartex" xmlns:cx7="http://schemas.microsoft.com/office/drawing/2016/5/13/chartex" xmlns:cx8="http://schemas.microsoft.com/office/drawing/2016/5/14/chartex" xmlns:mc="http://schemas.openxmlformats.org/markup-compatibility/2006" xmlns:aink="http://schemas.microsoft.com/office/drawing/2016/ink" xmlns:am3d="http://schemas.microsoft.com/office/drawing/2017/model3d" xmlns:o="urn:schemas-microsoft-com:office:office" xmlns:r="http://schemas.openxmlformats.org/officeDocument/2006/relationships" xmlns:m="http://schemas.openxmlformats.org/officeDocument/2006/math" xmlns:v="urn:schemas-microsoft-com:vml" xmlns:wp14="http://schemas.microsoft.com/office/word/2010/wordprocessingDrawing" xmlns:wp="http://schemas.openxmlformats.org/drawingml/2006/wordprocessingDrawing" xmlns:w10="urn:schemas-microsoft-com:office:word" xmlns:w="http://schemas.openxmlformats.org/wordprocessingml/2006/main" xmlns:w14="http://schemas.microsoft.com/office/word/2010/wordml" xmlns:w15="http://schemas.microsoft.com/office/word/2012/wordml" xmlns:w16cid="http://schemas.microsoft.com/office/word/2016/wordml/cid" xmlns:w16se="http://schemas.microsoft.com/office/word/2015/wordml/symex" xmlns:wpg="http://schemas.microsoft.com/office/word/2010/wordprocessingGroup" xmlns:wpi="http://schemas.microsoft.com/office/word/2010/wordprocessingInk" xmlns:wne="http://schemas.microsoft.com/office/word/2006/wordml" xmlns:wps="http://schemas.microsoft.com/office/word/2010/wordprocessingShape" mc:Ignorable="w14 w15 w16se w16cid wp14">
+<w:footnotes xmlns:wpc="http://schemas.microsoft.com/office/word/2010/wordprocessingCanvas" xmlns:cx="http://schemas.microsoft.com/office/drawing/2014/chartex" xmlns:mc="http://schemas.openxmlformats.org/markup-compatibility/2006" xmlns:o="urn:schemas-microsoft-com:office:office" xmlns:r="http://schemas.openxmlformats.org/officeDocument/2006/relationships" xmlns:m="http://schemas.openxmlformats.org/officeDocument/2006/math" xmlns:v="urn:schemas-microsoft-com:vml" xmlns:wp14="http://schemas.microsoft.com/office/word/2010/wordprocessingDrawing" xmlns:wp="http://schemas.openxmlformats.org/drawingml/2006/wordprocessingDrawing" xmlns:w10="urn:schemas-microsoft-com:office:word" xmlns:w="http://schemas.openxmlformats.org/wordprocessingml/2006/main" xmlns:w14="http://schemas.microsoft.com/office/word/2010/wordml" xmlns:w15="http://schemas.microsoft.com/office/word/2012/wordml" xmlns:w16se="http://schemas.microsoft.com/office/word/2015/wordml/symex" xmlns:wpg="http://schemas.microsoft.com/office/word/2010/wordprocessingGroup" xmlns:wpi="http://schemas.microsoft.com/office/word/2010/wordprocessingInk" xmlns:wne="http://schemas.microsoft.com/office/word/2006/wordml" xmlns:wps="http://schemas.microsoft.com/office/word/2010/wordprocessingShape" mc:Ignorable="w14 w15 w16se wp14">
   <w:footnote w:type="separator" w:id="-1">
     <w:p>
       <w:pPr>
@@ -3700,8 +4166,94 @@
 </file>
 
 <file path=word/numbering.xml><?xml version="1.0" encoding="utf-8"?>
-<w:numbering xmlns:wpc="http://schemas.microsoft.com/office/word/2010/wordprocessingCanvas" xmlns:cx="http://schemas.microsoft.com/office/drawing/2014/chartex" xmlns:cx1="http://schemas.microsoft.com/office/drawing/2015/9/8/chartex" xmlns:cx2="http://schemas.microsoft.com/office/drawing/2015/10/21/chartex" xmlns:cx3="http://schemas.microsoft.com/office/drawing/2016/5/9/chartex" xmlns:cx4="http://schemas.microsoft.com/office/drawing/2016/5/10/chartex" xmlns:cx5="http://schemas.microsoft.com/office/drawing/2016/5/11/chartex" xmlns:cx6="http://schemas.microsoft.com/office/drawing/2016/5/12/chartex" xmlns:cx7="http://schemas.microsoft.com/office/drawing/2016/5/13/chartex" xmlns:cx8="http://schemas.microsoft.com/office/drawing/2016/5/14/chartex" xmlns:mc="http://schemas.openxmlformats.org/markup-compatibility/2006" xmlns:aink="http://schemas.microsoft.com/office/drawing/2016/ink" xmlns:am3d="http://schemas.microsoft.com/office/drawing/2017/model3d" xmlns:o="urn:schemas-microsoft-com:office:office" xmlns:r="http://schemas.openxmlformats.org/officeDocument/2006/relationships" xmlns:m="http://schemas.openxmlformats.org/officeDocument/2006/math" xmlns:v="urn:schemas-microsoft-com:vml" xmlns:wp14="http://schemas.microsoft.com/office/word/2010/wordprocessingDrawing" xmlns:wp="http://schemas.openxmlformats.org/drawingml/2006/wordprocessingDrawing" xmlns:w10="urn:schemas-microsoft-com:office:word" xmlns:w="http://schemas.openxmlformats.org/wordprocessingml/2006/main" xmlns:w14="http://schemas.microsoft.com/office/word/2010/wordml" xmlns:w15="http://schemas.microsoft.com/office/word/2012/wordml" xmlns:w16cid="http://schemas.microsoft.com/office/word/2016/wordml/cid" xmlns:w16se="http://schemas.microsoft.com/office/word/2015/wordml/symex" xmlns:wpg="http://schemas.microsoft.com/office/word/2010/wordprocessingGroup" xmlns:wpi="http://schemas.microsoft.com/office/word/2010/wordprocessingInk" xmlns:wne="http://schemas.microsoft.com/office/word/2006/wordml" xmlns:wps="http://schemas.microsoft.com/office/word/2010/wordprocessingShape" mc:Ignorable="w14 w15 w16se w16cid wp14">
+<w:numbering xmlns:wpc="http://schemas.microsoft.com/office/word/2010/wordprocessingCanvas" xmlns:cx="http://schemas.microsoft.com/office/drawing/2014/chartex" xmlns:mc="http://schemas.openxmlformats.org/markup-compatibility/2006" xmlns:o="urn:schemas-microsoft-com:office:office" xmlns:r="http://schemas.openxmlformats.org/officeDocument/2006/relationships" xmlns:m="http://schemas.openxmlformats.org/officeDocument/2006/math" xmlns:v="urn:schemas-microsoft-com:vml" xmlns:wp14="http://schemas.microsoft.com/office/word/2010/wordprocessingDrawing" xmlns:wp="http://schemas.openxmlformats.org/drawingml/2006/wordprocessingDrawing" xmlns:w10="urn:schemas-microsoft-com:office:word" xmlns:w="http://schemas.openxmlformats.org/wordprocessingml/2006/main" xmlns:w14="http://schemas.microsoft.com/office/word/2010/wordml" xmlns:w15="http://schemas.microsoft.com/office/word/2012/wordml" xmlns:w16se="http://schemas.microsoft.com/office/word/2015/wordml/symex" xmlns:wpg="http://schemas.microsoft.com/office/word/2010/wordprocessingGroup" xmlns:wpi="http://schemas.microsoft.com/office/word/2010/wordprocessingInk" xmlns:wne="http://schemas.microsoft.com/office/word/2006/wordml" xmlns:wps="http://schemas.microsoft.com/office/word/2010/wordprocessingShape" mc:Ignorable="w14 w15 w16se wp14">
   <w:abstractNum w:abstractNumId="0" w15:restartNumberingAfterBreak="0">
+    <w:nsid w:val="15976C9B"/>
+    <w:multiLevelType w:val="hybridMultilevel"/>
+    <w:tmpl w:val="659C7E14"/>
+    <w:lvl w:ilvl="0" w:tplc="040E000F">
+      <w:start w:val="1"/>
+      <w:numFmt w:val="decimal"/>
+      <w:lvlText w:val="%1."/>
+      <w:lvlJc w:val="left"/>
+      <w:pPr>
+        <w:ind w:left="720" w:hanging="360"/>
+      </w:pPr>
+    </w:lvl>
+    <w:lvl w:ilvl="1" w:tplc="040E0019" w:tentative="1">
+      <w:start w:val="1"/>
+      <w:numFmt w:val="lowerLetter"/>
+      <w:lvlText w:val="%2."/>
+      <w:lvlJc w:val="left"/>
+      <w:pPr>
+        <w:ind w:left="1440" w:hanging="360"/>
+      </w:pPr>
+    </w:lvl>
+    <w:lvl w:ilvl="2" w:tplc="040E001B" w:tentative="1">
+      <w:start w:val="1"/>
+      <w:numFmt w:val="lowerRoman"/>
+      <w:lvlText w:val="%3."/>
+      <w:lvlJc w:val="right"/>
+      <w:pPr>
+        <w:ind w:left="2160" w:hanging="180"/>
+      </w:pPr>
+    </w:lvl>
+    <w:lvl w:ilvl="3" w:tplc="040E000F" w:tentative="1">
+      <w:start w:val="1"/>
+      <w:numFmt w:val="decimal"/>
+      <w:lvlText w:val="%4."/>
+      <w:lvlJc w:val="left"/>
+      <w:pPr>
+        <w:ind w:left="2880" w:hanging="360"/>
+      </w:pPr>
+    </w:lvl>
+    <w:lvl w:ilvl="4" w:tplc="040E0019" w:tentative="1">
+      <w:start w:val="1"/>
+      <w:numFmt w:val="lowerLetter"/>
+      <w:lvlText w:val="%5."/>
+      <w:lvlJc w:val="left"/>
+      <w:pPr>
+        <w:ind w:left="3600" w:hanging="360"/>
+      </w:pPr>
+    </w:lvl>
+    <w:lvl w:ilvl="5" w:tplc="040E001B" w:tentative="1">
+      <w:start w:val="1"/>
+      <w:numFmt w:val="lowerRoman"/>
+      <w:lvlText w:val="%6."/>
+      <w:lvlJc w:val="right"/>
+      <w:pPr>
+        <w:ind w:left="4320" w:hanging="180"/>
+      </w:pPr>
+    </w:lvl>
+    <w:lvl w:ilvl="6" w:tplc="040E000F" w:tentative="1">
+      <w:start w:val="1"/>
+      <w:numFmt w:val="decimal"/>
+      <w:lvlText w:val="%7."/>
+      <w:lvlJc w:val="left"/>
+      <w:pPr>
+        <w:ind w:left="5040" w:hanging="360"/>
+      </w:pPr>
+    </w:lvl>
+    <w:lvl w:ilvl="7" w:tplc="040E0019" w:tentative="1">
+      <w:start w:val="1"/>
+      <w:numFmt w:val="lowerLetter"/>
+      <w:lvlText w:val="%8."/>
+      <w:lvlJc w:val="left"/>
+      <w:pPr>
+        <w:ind w:left="5760" w:hanging="360"/>
+      </w:pPr>
+    </w:lvl>
+    <w:lvl w:ilvl="8" w:tplc="040E001B" w:tentative="1">
+      <w:start w:val="1"/>
+      <w:numFmt w:val="lowerRoman"/>
+      <w:lvlText w:val="%9."/>
+      <w:lvlJc w:val="right"/>
+      <w:pPr>
+        <w:ind w:left="6480" w:hanging="180"/>
+      </w:pPr>
+    </w:lvl>
+  </w:abstractNum>
+  <w:abstractNum w:abstractNumId="1" w15:restartNumberingAfterBreak="0">
     <w:nsid w:val="47C64197"/>
     <w:multiLevelType w:val="hybridMultilevel"/>
     <w:tmpl w:val="12405FE0"/>
@@ -3814,7 +4366,7 @@
       </w:rPr>
     </w:lvl>
   </w:abstractNum>
-  <w:abstractNum w:abstractNumId="1" w15:restartNumberingAfterBreak="0">
+  <w:abstractNum w:abstractNumId="2" w15:restartNumberingAfterBreak="0">
     <w:nsid w:val="4E973E16"/>
     <w:multiLevelType w:val="multilevel"/>
     <w:tmpl w:val="1442AE68"/>
@@ -3900,17 +4452,109 @@
       </w:pPr>
     </w:lvl>
   </w:abstractNum>
+  <w:abstractNum w:abstractNumId="3" w15:restartNumberingAfterBreak="0">
+    <w:nsid w:val="723365A3"/>
+    <w:multiLevelType w:val="hybridMultilevel"/>
+    <w:tmpl w:val="C554B982"/>
+    <w:lvl w:ilvl="0" w:tplc="040E000F">
+      <w:start w:val="1"/>
+      <w:numFmt w:val="decimal"/>
+      <w:lvlText w:val="%1."/>
+      <w:lvlJc w:val="left"/>
+      <w:pPr>
+        <w:ind w:left="720" w:hanging="360"/>
+      </w:pPr>
+    </w:lvl>
+    <w:lvl w:ilvl="1" w:tplc="040E0019" w:tentative="1">
+      <w:start w:val="1"/>
+      <w:numFmt w:val="lowerLetter"/>
+      <w:lvlText w:val="%2."/>
+      <w:lvlJc w:val="left"/>
+      <w:pPr>
+        <w:ind w:left="1440" w:hanging="360"/>
+      </w:pPr>
+    </w:lvl>
+    <w:lvl w:ilvl="2" w:tplc="040E001B" w:tentative="1">
+      <w:start w:val="1"/>
+      <w:numFmt w:val="lowerRoman"/>
+      <w:lvlText w:val="%3."/>
+      <w:lvlJc w:val="right"/>
+      <w:pPr>
+        <w:ind w:left="2160" w:hanging="180"/>
+      </w:pPr>
+    </w:lvl>
+    <w:lvl w:ilvl="3" w:tplc="040E000F" w:tentative="1">
+      <w:start w:val="1"/>
+      <w:numFmt w:val="decimal"/>
+      <w:lvlText w:val="%4."/>
+      <w:lvlJc w:val="left"/>
+      <w:pPr>
+        <w:ind w:left="2880" w:hanging="360"/>
+      </w:pPr>
+    </w:lvl>
+    <w:lvl w:ilvl="4" w:tplc="040E0019" w:tentative="1">
+      <w:start w:val="1"/>
+      <w:numFmt w:val="lowerLetter"/>
+      <w:lvlText w:val="%5."/>
+      <w:lvlJc w:val="left"/>
+      <w:pPr>
+        <w:ind w:left="3600" w:hanging="360"/>
+      </w:pPr>
+    </w:lvl>
+    <w:lvl w:ilvl="5" w:tplc="040E001B" w:tentative="1">
+      <w:start w:val="1"/>
+      <w:numFmt w:val="lowerRoman"/>
+      <w:lvlText w:val="%6."/>
+      <w:lvlJc w:val="right"/>
+      <w:pPr>
+        <w:ind w:left="4320" w:hanging="180"/>
+      </w:pPr>
+    </w:lvl>
+    <w:lvl w:ilvl="6" w:tplc="040E000F" w:tentative="1">
+      <w:start w:val="1"/>
+      <w:numFmt w:val="decimal"/>
+      <w:lvlText w:val="%7."/>
+      <w:lvlJc w:val="left"/>
+      <w:pPr>
+        <w:ind w:left="5040" w:hanging="360"/>
+      </w:pPr>
+    </w:lvl>
+    <w:lvl w:ilvl="7" w:tplc="040E0019" w:tentative="1">
+      <w:start w:val="1"/>
+      <w:numFmt w:val="lowerLetter"/>
+      <w:lvlText w:val="%8."/>
+      <w:lvlJc w:val="left"/>
+      <w:pPr>
+        <w:ind w:left="5760" w:hanging="360"/>
+      </w:pPr>
+    </w:lvl>
+    <w:lvl w:ilvl="8" w:tplc="040E001B" w:tentative="1">
+      <w:start w:val="1"/>
+      <w:numFmt w:val="lowerRoman"/>
+      <w:lvlText w:val="%9."/>
+      <w:lvlJc w:val="right"/>
+      <w:pPr>
+        <w:ind w:left="6480" w:hanging="180"/>
+      </w:pPr>
+    </w:lvl>
+  </w:abstractNum>
   <w:num w:numId="1">
+    <w:abstractNumId w:val="2"/>
+  </w:num>
+  <w:num w:numId="2">
     <w:abstractNumId w:val="1"/>
   </w:num>
-  <w:num w:numId="2">
+  <w:num w:numId="3">
+    <w:abstractNumId w:val="3"/>
+  </w:num>
+  <w:num w:numId="4">
     <w:abstractNumId w:val="0"/>
   </w:num>
 </w:numbering>
 </file>
 
 <file path=word/styles.xml><?xml version="1.0" encoding="utf-8"?>
-<w:styles xmlns:mc="http://schemas.openxmlformats.org/markup-compatibility/2006" xmlns:r="http://schemas.openxmlformats.org/officeDocument/2006/relationships" xmlns:w="http://schemas.openxmlformats.org/wordprocessingml/2006/main" xmlns:w14="http://schemas.microsoft.com/office/word/2010/wordml" xmlns:w15="http://schemas.microsoft.com/office/word/2012/wordml" xmlns:w16cid="http://schemas.microsoft.com/office/word/2016/wordml/cid" xmlns:w16se="http://schemas.microsoft.com/office/word/2015/wordml/symex" mc:Ignorable="w14 w15 w16se w16cid">
+<w:styles xmlns:mc="http://schemas.openxmlformats.org/markup-compatibility/2006" xmlns:r="http://schemas.openxmlformats.org/officeDocument/2006/relationships" xmlns:w="http://schemas.openxmlformats.org/wordprocessingml/2006/main" xmlns:w14="http://schemas.microsoft.com/office/word/2010/wordml" xmlns:w15="http://schemas.microsoft.com/office/word/2012/wordml" xmlns:w16se="http://schemas.microsoft.com/office/word/2015/wordml/symex" mc:Ignorable="w14 w15 w16se">
   <w:docDefaults>
     <w:rPrDefault>
       <w:rPr>
@@ -3927,7 +4571,7 @@
       </w:pPr>
     </w:pPrDefault>
   </w:docDefaults>
-  <w:latentStyles w:defLockedState="0" w:defUIPriority="99" w:defSemiHidden="0" w:defUnhideWhenUsed="0" w:defQFormat="0" w:count="375">
+  <w:latentStyles w:defLockedState="0" w:defUIPriority="99" w:defSemiHidden="0" w:defUnhideWhenUsed="0" w:defQFormat="0" w:count="371">
     <w:lsdException w:name="Normal" w:uiPriority="0" w:qFormat="1"/>
     <w:lsdException w:name="heading 1" w:uiPriority="0" w:qFormat="1"/>
     <w:lsdException w:name="heading 2" w:semiHidden="1" w:uiPriority="0" w:unhideWhenUsed="1" w:qFormat="1"/>
@@ -4033,6 +4677,7 @@
     <w:lsdException w:name="HTML Sample" w:semiHidden="1" w:unhideWhenUsed="1"/>
     <w:lsdException w:name="HTML Typewriter" w:semiHidden="1" w:unhideWhenUsed="1"/>
     <w:lsdException w:name="HTML Variable" w:semiHidden="1" w:unhideWhenUsed="1"/>
+    <w:lsdException w:name="Normal Table" w:semiHidden="1" w:unhideWhenUsed="1"/>
     <w:lsdException w:name="annotation subject" w:semiHidden="1" w:unhideWhenUsed="1"/>
     <w:lsdException w:name="No List" w:semiHidden="1" w:unhideWhenUsed="1"/>
     <w:lsdException w:name="Outline List 1" w:semiHidden="1" w:unhideWhenUsed="1"/>
@@ -4076,8 +4721,10 @@
     <w:lsdException w:name="Table Elegant" w:semiHidden="1" w:unhideWhenUsed="1"/>
     <w:lsdException w:name="Table Professional" w:semiHidden="1" w:unhideWhenUsed="1"/>
     <w:lsdException w:name="Table Subtle 1" w:semiHidden="1" w:unhideWhenUsed="1"/>
+    <w:lsdException w:name="Table Subtle 2" w:semiHidden="1" w:unhideWhenUsed="1"/>
     <w:lsdException w:name="Table Web 1" w:semiHidden="1" w:unhideWhenUsed="1"/>
     <w:lsdException w:name="Table Web 2" w:semiHidden="1" w:unhideWhenUsed="1"/>
+    <w:lsdException w:name="Table Web 3" w:semiHidden="1" w:unhideWhenUsed="1"/>
     <w:lsdException w:name="Balloon Text" w:semiHidden="1" w:unhideWhenUsed="1"/>
     <w:lsdException w:name="Table Grid" w:uiPriority="39"/>
     <w:lsdException w:name="Table Theme" w:semiHidden="1" w:unhideWhenUsed="1"/>
@@ -4296,18 +4943,14 @@
     <w:lsdException w:name="List Table 5 Dark Accent 6" w:uiPriority="50"/>
     <w:lsdException w:name="List Table 6 Colorful Accent 6" w:uiPriority="51"/>
     <w:lsdException w:name="List Table 7 Colorful Accent 6" w:uiPriority="52"/>
-    <w:lsdException w:name="Mention" w:semiHidden="1" w:unhideWhenUsed="1"/>
-    <w:lsdException w:name="Smart Hyperlink" w:semiHidden="1" w:unhideWhenUsed="1"/>
-    <w:lsdException w:name="Hashtag" w:semiHidden="1" w:unhideWhenUsed="1"/>
-    <w:lsdException w:name="Unresolved Mention" w:semiHidden="1" w:unhideWhenUsed="1"/>
   </w:latentStyles>
-  <w:style w:type="paragraph" w:default="1" w:styleId="Normal">
+  <w:style w:type="paragraph" w:default="1" w:styleId="Norml">
     <w:name w:val="Normal"/>
   </w:style>
-  <w:style w:type="paragraph" w:styleId="Heading1">
+  <w:style w:type="paragraph" w:styleId="Cmsor1">
     <w:name w:val="heading 1"/>
-    <w:basedOn w:val="Normal"/>
-    <w:next w:val="Normal"/>
+    <w:basedOn w:val="Norml"/>
+    <w:next w:val="Norml"/>
     <w:pPr>
       <w:keepNext/>
       <w:keepLines/>
@@ -4322,10 +4965,11 @@
       <w:szCs w:val="28"/>
     </w:rPr>
   </w:style>
-  <w:style w:type="paragraph" w:styleId="Heading2">
+  <w:style w:type="paragraph" w:styleId="Cmsor2">
     <w:name w:val="heading 2"/>
-    <w:basedOn w:val="Normal"/>
-    <w:next w:val="Normal"/>
+    <w:basedOn w:val="Norml"/>
+    <w:next w:val="Norml"/>
+    <w:link w:val="Cmsor2Char"/>
     <w:pPr>
       <w:keepNext/>
       <w:keepLines/>
@@ -4339,10 +4983,10 @@
       <w:szCs w:val="26"/>
     </w:rPr>
   </w:style>
-  <w:style w:type="paragraph" w:styleId="Heading3">
+  <w:style w:type="paragraph" w:styleId="Cmsor3">
     <w:name w:val="heading 3"/>
-    <w:basedOn w:val="Normal"/>
-    <w:next w:val="Normal"/>
+    <w:basedOn w:val="Norml"/>
+    <w:next w:val="Norml"/>
     <w:pPr>
       <w:keepNext/>
       <w:keepLines/>
@@ -4356,10 +5000,10 @@
       <w:color w:val="4F81BD"/>
     </w:rPr>
   </w:style>
-  <w:style w:type="paragraph" w:styleId="Heading4">
+  <w:style w:type="paragraph" w:styleId="Cmsor4">
     <w:name w:val="heading 4"/>
-    <w:basedOn w:val="Normal"/>
-    <w:next w:val="Normal"/>
+    <w:basedOn w:val="Norml"/>
+    <w:next w:val="Norml"/>
     <w:pPr>
       <w:keepNext/>
       <w:keepLines/>
@@ -4374,10 +5018,10 @@
       <w:color w:val="4F81BD"/>
     </w:rPr>
   </w:style>
-  <w:style w:type="paragraph" w:styleId="Heading5">
+  <w:style w:type="paragraph" w:styleId="Cmsor5">
     <w:name w:val="heading 5"/>
-    <w:basedOn w:val="Normal"/>
-    <w:next w:val="Normal"/>
+    <w:basedOn w:val="Norml"/>
+    <w:next w:val="Norml"/>
     <w:pPr>
       <w:keepNext/>
       <w:keepLines/>
@@ -4390,10 +5034,10 @@
       <w:color w:val="243F61"/>
     </w:rPr>
   </w:style>
-  <w:style w:type="paragraph" w:styleId="Heading6">
+  <w:style w:type="paragraph" w:styleId="Cmsor6">
     <w:name w:val="heading 6"/>
-    <w:basedOn w:val="Normal"/>
-    <w:next w:val="Normal"/>
+    <w:basedOn w:val="Norml"/>
+    <w:next w:val="Norml"/>
     <w:pPr>
       <w:keepNext/>
       <w:keepLines/>
@@ -4407,13 +5051,13 @@
       <w:color w:val="243F61"/>
     </w:rPr>
   </w:style>
-  <w:style w:type="character" w:default="1" w:styleId="DefaultParagraphFont">
+  <w:style w:type="character" w:default="1" w:styleId="Bekezdsalapbettpusa">
     <w:name w:val="Default Paragraph Font"/>
     <w:uiPriority w:val="1"/>
     <w:semiHidden/>
     <w:unhideWhenUsed/>
   </w:style>
-  <w:style w:type="table" w:default="1" w:styleId="TableNormal">
+  <w:style w:type="table" w:default="1" w:styleId="Normltblzat">
     <w:name w:val="Normal Table"/>
     <w:uiPriority w:val="99"/>
     <w:semiHidden/>
@@ -4428,7 +5072,7 @@
       </w:tblCellMar>
     </w:tblPr>
   </w:style>
-  <w:style w:type="numbering" w:default="1" w:styleId="NoList">
+  <w:style w:type="numbering" w:default="1" w:styleId="Nemlista">
     <w:name w:val="No List"/>
     <w:uiPriority w:val="99"/>
     <w:semiHidden/>
@@ -4445,10 +5089,10 @@
       </w:tblCellMar>
     </w:tblPr>
   </w:style>
-  <w:style w:type="paragraph" w:styleId="Title">
+  <w:style w:type="paragraph" w:styleId="Cm">
     <w:name w:val="Title"/>
-    <w:basedOn w:val="Normal"/>
-    <w:next w:val="Normal"/>
+    <w:basedOn w:val="Norml"/>
+    <w:next w:val="Norml"/>
     <w:pPr>
       <w:keepNext/>
       <w:keepLines/>
@@ -4460,10 +5104,10 @@
       <w:szCs w:val="72"/>
     </w:rPr>
   </w:style>
-  <w:style w:type="paragraph" w:styleId="Subtitle">
+  <w:style w:type="paragraph" w:styleId="Alcm">
     <w:name w:val="Subtitle"/>
-    <w:basedOn w:val="Normal"/>
-    <w:next w:val="Normal"/>
+    <w:basedOn w:val="Norml"/>
+    <w:next w:val="Norml"/>
     <w:pPr>
       <w:keepNext/>
       <w:keepLines/>
@@ -4477,10 +5121,10 @@
       <w:szCs w:val="48"/>
     </w:rPr>
   </w:style>
-  <w:style w:type="paragraph" w:styleId="TOC1">
+  <w:style w:type="paragraph" w:styleId="TJ1">
     <w:name w:val="toc 1"/>
-    <w:basedOn w:val="Normal"/>
-    <w:next w:val="Normal"/>
+    <w:basedOn w:val="Norml"/>
+    <w:next w:val="Norml"/>
     <w:autoRedefine/>
     <w:uiPriority w:val="39"/>
     <w:unhideWhenUsed/>
@@ -4489,10 +5133,10 @@
       <w:spacing w:after="100"/>
     </w:pPr>
   </w:style>
-  <w:style w:type="paragraph" w:styleId="TOC2">
+  <w:style w:type="paragraph" w:styleId="TJ2">
     <w:name w:val="toc 2"/>
-    <w:basedOn w:val="Normal"/>
-    <w:next w:val="Normal"/>
+    <w:basedOn w:val="Norml"/>
+    <w:next w:val="Norml"/>
     <w:autoRedefine/>
     <w:uiPriority w:val="39"/>
     <w:unhideWhenUsed/>
@@ -4502,9 +5146,9 @@
       <w:ind w:left="240"/>
     </w:pPr>
   </w:style>
-  <w:style w:type="character" w:styleId="Hyperlink">
+  <w:style w:type="character" w:styleId="Hiperhivatkozs">
     <w:name w:val="Hyperlink"/>
-    <w:basedOn w:val="DefaultParagraphFont"/>
+    <w:basedOn w:val="Bekezdsalapbettpusa"/>
     <w:uiPriority w:val="99"/>
     <w:unhideWhenUsed/>
     <w:rsid w:val="00CA6861"/>
@@ -4513,9 +5157,9 @@
       <w:u w:val="single"/>
     </w:rPr>
   </w:style>
-  <w:style w:type="table" w:styleId="TableGrid">
+  <w:style w:type="table" w:styleId="Rcsostblzat">
     <w:name w:val="Table Grid"/>
-    <w:basedOn w:val="TableNormal"/>
+    <w:basedOn w:val="Normltblzat"/>
     <w:uiPriority w:val="39"/>
     <w:rsid w:val="00C242FE"/>
     <w:pPr>
@@ -4539,9 +5183,9 @@
       </w:tblBorders>
     </w:tblPr>
   </w:style>
-  <w:style w:type="paragraph" w:styleId="ListParagraph">
+  <w:style w:type="paragraph" w:styleId="Listaszerbekezds">
     <w:name w:val="List Paragraph"/>
-    <w:basedOn w:val="Normal"/>
+    <w:basedOn w:val="Norml"/>
     <w:uiPriority w:val="34"/>
     <w:qFormat/>
     <w:rsid w:val="00C242FE"/>
@@ -4549,6 +5193,17 @@
       <w:ind w:left="720"/>
       <w:contextualSpacing/>
     </w:pPr>
+  </w:style>
+  <w:style w:type="character" w:customStyle="1" w:styleId="Cmsor2Char">
+    <w:name w:val="Címsor 2 Char"/>
+    <w:basedOn w:val="Bekezdsalapbettpusa"/>
+    <w:link w:val="Cmsor2"/>
+    <w:rsid w:val="00AB60D1"/>
+    <w:rPr>
+      <w:b/>
+      <w:sz w:val="26"/>
+      <w:szCs w:val="26"/>
+    </w:rPr>
   </w:style>
 </w:styles>
 </file>
@@ -4878,7 +5533,7 @@
 </file>
 
 <file path=customXml/itemProps1.xml><?xml version="1.0" encoding="utf-8"?>
-<ds:datastoreItem xmlns:ds="http://schemas.openxmlformats.org/officeDocument/2006/customXml" ds:itemID="{0AC98343-26C7-4C5C-A293-59565E20B7A2}">
+<ds:datastoreItem xmlns:ds="http://schemas.openxmlformats.org/officeDocument/2006/customXml" ds:itemID="{960BAFE0-C24E-4F9B-B67D-A2CE7AD99B4C}">
   <ds:schemaRefs>
     <ds:schemaRef ds:uri="http://schemas.openxmlformats.org/officeDocument/2006/bibliography"/>
   </ds:schemaRefs>

</xml_diff>